<commit_message>
Margin, Border changes commited
</commit_message>
<xml_diff>
--- a/Agile Methodologies.docx
+++ b/Agile Methodologies.docx
@@ -275,7 +275,7 @@
       </w:r>
       <w:r>
         <w:rPr>
-          <w:rStyle w:val="4"/>
+          <w:rStyle w:val="6"/>
           <w:rFonts w:hint="default" w:ascii="Times New Roman" w:hAnsi="Times New Roman" w:eastAsia="Times New Roman" w:cs="Times New Roman"/>
           <w:color w:val="0074DB"/>
           <w:sz w:val="27"/>
@@ -285,7 +285,7 @@
       </w:r>
       <w:r>
         <w:rPr>
-          <w:rStyle w:val="4"/>
+          <w:rStyle w:val="6"/>
           <w:rFonts w:hint="default" w:ascii="Times New Roman" w:hAnsi="Times New Roman" w:eastAsia="Times New Roman" w:cs="Times New Roman"/>
           <w:color w:val="0074DB"/>
           <w:sz w:val="27"/>
@@ -333,7 +333,7 @@
     </w:p>
     <w:p>
       <w:pPr>
-        <w:pStyle w:val="8"/>
+        <w:pStyle w:val="10"/>
         <w:keepNext w:val="0"/>
         <w:keepLines w:val="0"/>
         <w:pageBreakBefore w:val="0"/>
@@ -371,7 +371,7 @@
     </w:p>
     <w:p>
       <w:pPr>
-        <w:pStyle w:val="8"/>
+        <w:pStyle w:val="10"/>
         <w:keepNext w:val="0"/>
         <w:keepLines w:val="0"/>
         <w:pageBreakBefore w:val="0"/>
@@ -409,7 +409,7 @@
     </w:p>
     <w:p>
       <w:pPr>
-        <w:pStyle w:val="8"/>
+        <w:pStyle w:val="10"/>
         <w:keepNext w:val="0"/>
         <w:keepLines w:val="0"/>
         <w:pageBreakBefore w:val="0"/>
@@ -447,7 +447,7 @@
     </w:p>
     <w:p>
       <w:pPr>
-        <w:pStyle w:val="8"/>
+        <w:pStyle w:val="10"/>
         <w:keepNext w:val="0"/>
         <w:keepLines w:val="0"/>
         <w:pageBreakBefore w:val="0"/>
@@ -485,7 +485,7 @@
     </w:p>
     <w:p>
       <w:pPr>
-        <w:pStyle w:val="8"/>
+        <w:pStyle w:val="10"/>
         <w:keepNext w:val="0"/>
         <w:keepLines w:val="0"/>
         <w:pageBreakBefore w:val="0"/>
@@ -523,7 +523,7 @@
     </w:p>
     <w:p>
       <w:pPr>
-        <w:pStyle w:val="8"/>
+        <w:pStyle w:val="10"/>
         <w:keepNext w:val="0"/>
         <w:keepLines w:val="0"/>
         <w:pageBreakBefore w:val="0"/>
@@ -561,7 +561,7 @@
     </w:p>
     <w:p>
       <w:pPr>
-        <w:pStyle w:val="8"/>
+        <w:pStyle w:val="10"/>
         <w:keepNext w:val="0"/>
         <w:keepLines w:val="0"/>
         <w:pageBreakBefore w:val="0"/>
@@ -599,7 +599,7 @@
     </w:p>
     <w:p>
       <w:pPr>
-        <w:pStyle w:val="8"/>
+        <w:pStyle w:val="10"/>
         <w:keepNext w:val="0"/>
         <w:keepLines w:val="0"/>
         <w:pageBreakBefore w:val="0"/>
@@ -637,7 +637,7 @@
     </w:p>
     <w:p>
       <w:pPr>
-        <w:pStyle w:val="8"/>
+        <w:pStyle w:val="10"/>
         <w:keepNext w:val="0"/>
         <w:keepLines w:val="0"/>
         <w:pageBreakBefore w:val="0"/>
@@ -675,7 +675,7 @@
     </w:p>
     <w:p>
       <w:pPr>
-        <w:pStyle w:val="8"/>
+        <w:pStyle w:val="10"/>
         <w:keepNext w:val="0"/>
         <w:keepLines w:val="0"/>
         <w:pageBreakBefore w:val="0"/>
@@ -713,7 +713,7 @@
     </w:p>
     <w:p>
       <w:pPr>
-        <w:pStyle w:val="8"/>
+        <w:pStyle w:val="10"/>
         <w:keepNext w:val="0"/>
         <w:keepLines w:val="0"/>
         <w:pageBreakBefore w:val="0"/>
@@ -751,7 +751,7 @@
     </w:p>
     <w:p>
       <w:pPr>
-        <w:pStyle w:val="8"/>
+        <w:pStyle w:val="10"/>
         <w:keepNext w:val="0"/>
         <w:keepLines w:val="0"/>
         <w:pageBreakBefore w:val="0"/>
@@ -789,7 +789,7 @@
     </w:p>
     <w:p>
       <w:pPr>
-        <w:pStyle w:val="8"/>
+        <w:pStyle w:val="10"/>
         <w:keepNext w:val="0"/>
         <w:keepLines w:val="0"/>
         <w:pageBreakBefore w:val="0"/>
@@ -827,7 +827,7 @@
     </w:p>
     <w:p>
       <w:pPr>
-        <w:pStyle w:val="8"/>
+        <w:pStyle w:val="10"/>
         <w:keepNext w:val="0"/>
         <w:keepLines w:val="0"/>
         <w:pageBreakBefore w:val="0"/>
@@ -865,7 +865,7 @@
     </w:p>
     <w:p>
       <w:pPr>
-        <w:pStyle w:val="8"/>
+        <w:pStyle w:val="10"/>
         <w:keepNext w:val="0"/>
         <w:keepLines w:val="0"/>
         <w:pageBreakBefore w:val="0"/>
@@ -903,7 +903,7 @@
     </w:p>
     <w:p>
       <w:pPr>
-        <w:pStyle w:val="8"/>
+        <w:pStyle w:val="10"/>
         <w:keepNext w:val="0"/>
         <w:keepLines w:val="0"/>
         <w:pageBreakBefore w:val="0"/>
@@ -958,7 +958,7 @@
     </w:p>
     <w:p>
       <w:pPr>
-        <w:pStyle w:val="8"/>
+        <w:pStyle w:val="10"/>
         <w:keepNext w:val="0"/>
         <w:keepLines w:val="0"/>
         <w:pageBreakBefore w:val="0"/>
@@ -983,7 +983,32 @@
     </w:p>
     <w:p>
       <w:pPr>
-        <w:pStyle w:val="8"/>
+        <w:pStyle w:val="10"/>
+        <w:keepNext w:val="0"/>
+        <w:keepLines w:val="0"/>
+        <w:pageBreakBefore w:val="0"/>
+        <w:widowControl/>
+        <w:kinsoku/>
+        <w:wordWrap/>
+        <w:overflowPunct/>
+        <w:topLinePunct w:val="0"/>
+        <w:autoSpaceDE/>
+        <w:autoSpaceDN/>
+        <w:bidi w:val="0"/>
+        <w:adjustRightInd/>
+        <w:snapToGrid/>
+        <w:spacing w:line="300" w:lineRule="auto"/>
+        <w:textAlignment w:val="auto"/>
+        <w:rPr>
+          <w:rFonts w:hint="default" w:ascii="Times New Roman" w:hAnsi="Times New Roman" w:cs="Times New Roman"/>
+          <w:sz w:val="24"/>
+          <w:szCs w:val="24"/>
+        </w:rPr>
+      </w:pPr>
+    </w:p>
+    <w:p>
+      <w:pPr>
+        <w:pStyle w:val="10"/>
         <w:keepNext w:val="0"/>
         <w:keepLines w:val="0"/>
         <w:pageBreakBefore w:val="0"/>
@@ -1035,7 +1060,7 @@
     </w:p>
     <w:p>
       <w:pPr>
-        <w:pStyle w:val="8"/>
+        <w:pStyle w:val="10"/>
         <w:keepNext w:val="0"/>
         <w:keepLines w:val="0"/>
         <w:pageBreakBefore w:val="0"/>
@@ -1068,7 +1093,7 @@
     </w:p>
     <w:p>
       <w:pPr>
-        <w:pStyle w:val="8"/>
+        <w:pStyle w:val="10"/>
         <w:keepNext w:val="0"/>
         <w:keepLines w:val="0"/>
         <w:pageBreakBefore w:val="0"/>
@@ -1101,7 +1126,24 @@
           <w:sz w:val="27"/>
           <w:szCs w:val="27"/>
         </w:rPr>
-        <w:t>Create a New Project/Folder. Command to create a folder on a Windows system is mkdir &lt;</w:t>
+        <w:t>Create a New Project/Folder. Command to create a folder on a Windows</w:t>
+      </w:r>
+      <w:r>
+        <w:rPr>
+          <w:rFonts w:hint="default" w:ascii="Times New Roman" w:hAnsi="Times New Roman" w:cs="Times New Roman"/>
+          <w:sz w:val="27"/>
+          <w:szCs w:val="27"/>
+          <w:lang w:val="en-US"/>
+        </w:rPr>
+        <w:t xml:space="preserve"> </w:t>
+      </w:r>
+      <w:r>
+        <w:rPr>
+          <w:rFonts w:hint="default" w:ascii="Times New Roman" w:hAnsi="Times New Roman" w:cs="Times New Roman"/>
+          <w:sz w:val="27"/>
+          <w:szCs w:val="27"/>
+        </w:rPr>
+        <w:t>system is mkdir &lt;</w:t>
       </w:r>
       <w:r>
         <w:rPr>
@@ -1123,7 +1165,7 @@
     </w:p>
     <w:p>
       <w:pPr>
-        <w:pStyle w:val="8"/>
+        <w:pStyle w:val="10"/>
         <w:keepNext w:val="0"/>
         <w:keepLines w:val="0"/>
         <w:pageBreakBefore w:val="0"/>
@@ -1165,15 +1207,15 @@
           <w:szCs w:val="27"/>
           <w:lang w:val="en-US"/>
         </w:rPr>
-        <w:tab/>
-      </w:r>
-      <w:r>
-        <w:rPr>
-          <w:rFonts w:hint="default" w:ascii="Times New Roman" w:hAnsi="Times New Roman" w:cs="Times New Roman"/>
-          <w:sz w:val="27"/>
-          <w:szCs w:val="27"/>
-        </w:rPr>
-        <w:t xml:space="preserve">command cd </w:t>
+        <w:t>c</w:t>
+      </w:r>
+      <w:r>
+        <w:rPr>
+          <w:rFonts w:hint="default" w:ascii="Times New Roman" w:hAnsi="Times New Roman" w:cs="Times New Roman"/>
+          <w:sz w:val="27"/>
+          <w:szCs w:val="27"/>
+        </w:rPr>
+        <w:t xml:space="preserve">ommand cd </w:t>
       </w:r>
       <w:r>
         <w:rPr>
@@ -1212,7 +1254,7 @@
     </w:p>
     <w:p>
       <w:pPr>
-        <w:pStyle w:val="8"/>
+        <w:pStyle w:val="10"/>
         <w:keepNext w:val="0"/>
         <w:keepLines w:val="0"/>
         <w:pageBreakBefore w:val="0"/>
@@ -1245,33 +1287,7 @@
           <w:sz w:val="27"/>
           <w:szCs w:val="27"/>
         </w:rPr>
-        <w:t xml:space="preserve">Initialize Bare Git Repository for the Project. Enter the command git init this command is </w:t>
-      </w:r>
-      <w:r>
-        <w:rPr>
-          <w:rFonts w:hint="default" w:ascii="Times New Roman" w:hAnsi="Times New Roman" w:cs="Times New Roman"/>
-          <w:sz w:val="27"/>
-          <w:szCs w:val="27"/>
-          <w:lang w:val="en-US"/>
-        </w:rPr>
-        <w:t>`</w:t>
-      </w:r>
-      <w:r>
-        <w:rPr>
-          <w:rFonts w:hint="default" w:ascii="Times New Roman" w:hAnsi="Times New Roman" w:cs="Times New Roman"/>
-          <w:sz w:val="27"/>
-          <w:szCs w:val="27"/>
-          <w:lang w:val="en-US"/>
-        </w:rPr>
-        <w:tab/>
-      </w:r>
-      <w:r>
-        <w:rPr>
-          <w:rFonts w:hint="default" w:ascii="Times New Roman" w:hAnsi="Times New Roman" w:cs="Times New Roman"/>
-          <w:sz w:val="27"/>
-          <w:szCs w:val="27"/>
-        </w:rPr>
-        <w:t>used to</w:t>
+        <w:t>Initialize Bare Git Repository for the Project. Enter the command git init this command is used to</w:t>
       </w:r>
       <w:r>
         <w:rPr>
@@ -1310,7 +1326,7 @@
     </w:p>
     <w:p>
       <w:pPr>
-        <w:pStyle w:val="8"/>
+        <w:pStyle w:val="10"/>
         <w:keepNext w:val="0"/>
         <w:keepLines w:val="0"/>
         <w:pageBreakBefore w:val="0"/>
@@ -1332,17 +1348,95 @@
           <w:szCs w:val="24"/>
         </w:rPr>
       </w:pPr>
-      <w:r>
+    </w:p>
+    <w:p>
+      <w:pPr>
+        <w:pStyle w:val="10"/>
+        <w:keepNext w:val="0"/>
+        <w:keepLines w:val="0"/>
+        <w:pageBreakBefore w:val="0"/>
+        <w:widowControl/>
+        <w:kinsoku/>
+        <w:wordWrap/>
+        <w:overflowPunct/>
+        <w:topLinePunct w:val="0"/>
+        <w:autoSpaceDE/>
+        <w:autoSpaceDN/>
+        <w:bidi w:val="0"/>
+        <w:adjustRightInd/>
+        <w:snapToGrid/>
+        <w:spacing w:line="300" w:lineRule="auto"/>
+        <w:textAlignment w:val="auto"/>
         <w:rPr>
           <w:rFonts w:hint="default" w:ascii="Times New Roman" w:hAnsi="Times New Roman" w:cs="Times New Roman"/>
           <w:sz w:val="24"/>
           <w:szCs w:val="24"/>
         </w:rPr>
+      </w:pPr>
+    </w:p>
+    <w:p>
+      <w:pPr>
+        <w:pStyle w:val="10"/>
+        <w:keepNext w:val="0"/>
+        <w:keepLines w:val="0"/>
+        <w:pageBreakBefore w:val="0"/>
+        <w:widowControl/>
+        <w:kinsoku/>
+        <w:wordWrap/>
+        <w:overflowPunct/>
+        <w:topLinePunct w:val="0"/>
+        <w:autoSpaceDE/>
+        <w:autoSpaceDN/>
+        <w:bidi w:val="0"/>
+        <w:adjustRightInd/>
+        <w:snapToGrid/>
+        <w:spacing w:line="300" w:lineRule="auto"/>
+        <w:ind w:left="0" w:leftChars="0" w:firstLine="0" w:firstLineChars="0"/>
+        <w:textAlignment w:val="auto"/>
+        <w:rPr>
+          <w:rFonts w:hint="default" w:ascii="Times New Roman" w:hAnsi="Times New Roman" w:cs="Times New Roman"/>
+          <w:sz w:val="24"/>
+          <w:szCs w:val="24"/>
+        </w:rPr>
+      </w:pPr>
+    </w:p>
+    <w:p>
+      <w:pPr>
+        <w:rPr>
+          <w:rFonts w:hint="default" w:ascii="Times New Roman" w:hAnsi="Times New Roman" w:cs="Times New Roman"/>
+          <w:b/>
+          <w:bCs/>
+          <w:sz w:val="36"/>
+          <w:szCs w:val="36"/>
+          <w:lang w:val="en-US"/>
+        </w:rPr>
+      </w:pPr>
+    </w:p>
+    <w:p>
+      <w:pPr>
+        <w:rPr>
+          <w:rFonts w:hint="default" w:ascii="Times New Roman" w:hAnsi="Times New Roman" w:cs="Times New Roman"/>
+          <w:b/>
+          <w:bCs/>
+          <w:sz w:val="36"/>
+          <w:szCs w:val="36"/>
+          <w:lang w:val="en-US"/>
+        </w:rPr>
+      </w:pPr>
+      <w:r>
+        <w:rPr>
+          <w:rFonts w:hint="default" w:ascii="Times New Roman" w:hAnsi="Times New Roman" w:cs="Times New Roman"/>
+          <w:b/>
+          <w:bCs/>
+          <w:sz w:val="36"/>
+          <w:szCs w:val="36"/>
+          <w:lang w:val="en-US"/>
+        </w:rPr>
         <w:drawing>
           <wp:inline distT="0" distB="0" distL="114300" distR="114300">
-            <wp:extent cx="4207510" cy="1669415"/>
-            <wp:effectExtent l="0" t="0" r="2540" b="6985"/>
-            <wp:docPr id="1" name="Picture 1"/>
+            <wp:extent cx="5949315" cy="2124710"/>
+            <wp:effectExtent l="0" t="0" r="13335" b="8890"/>
+            <wp:docPr id="6" name="Picture 6" descr="Git_Init"/>
             <wp:cNvGraphicFramePr>
               <a:graphicFrameLocks xmlns:a="http://schemas.openxmlformats.org/drawingml/2006/main" noChangeAspect="1"/>
             </wp:cNvGraphicFramePr>
@@ -1350,20 +1444,13 @@
               <a:graphicData uri="http://schemas.openxmlformats.org/drawingml/2006/picture">
                 <pic:pic xmlns:pic="http://schemas.openxmlformats.org/drawingml/2006/picture">
                   <pic:nvPicPr>
-                    <pic:cNvPr id="1" name="Picture 1"/>
+                    <pic:cNvPr id="6" name="Picture 6" descr="Git_Init"/>
                     <pic:cNvPicPr>
                       <a:picLocks noChangeAspect="1"/>
                     </pic:cNvPicPr>
                   </pic:nvPicPr>
                   <pic:blipFill>
-                    <a:blip r:embed="rId6">
-                      <a:extLst>
-                        <a:ext uri="{28A0092B-C50C-407E-A947-70E740481C1C}">
-                          <a14:useLocalDpi xmlns:a14="http://schemas.microsoft.com/office/drawing/2010/main" val="0"/>
-                        </a:ext>
-                      </a:extLst>
-                    </a:blip>
-                    <a:srcRect b="31070"/>
+                    <a:blip r:embed="rId7"/>
                     <a:stretch>
                       <a:fillRect/>
                     </a:stretch>
@@ -1371,7 +1458,7 @@
                   <pic:spPr>
                     <a:xfrm>
                       <a:off x="0" y="0"/>
-                      <a:ext cx="4207570" cy="1669415"/>
+                      <a:ext cx="5949315" cy="2124710"/>
                     </a:xfrm>
                     <a:prstGeom prst="rect">
                       <a:avLst/>
@@ -1386,100 +1473,41 @@
     </w:p>
     <w:p>
       <w:pPr>
-        <w:pStyle w:val="8"/>
-        <w:keepNext w:val="0"/>
-        <w:keepLines w:val="0"/>
-        <w:pageBreakBefore w:val="0"/>
-        <w:widowControl/>
-        <w:kinsoku/>
-        <w:wordWrap/>
-        <w:overflowPunct/>
-        <w:topLinePunct w:val="0"/>
-        <w:autoSpaceDE/>
-        <w:autoSpaceDN/>
-        <w:bidi w:val="0"/>
-        <w:adjustRightInd/>
-        <w:snapToGrid/>
-        <w:spacing w:line="300" w:lineRule="auto"/>
-        <w:textAlignment w:val="auto"/>
-        <w:rPr>
-          <w:rFonts w:hint="default" w:ascii="Times New Roman" w:hAnsi="Times New Roman" w:cs="Times New Roman"/>
-          <w:sz w:val="24"/>
-          <w:szCs w:val="24"/>
-        </w:rPr>
-      </w:pPr>
-    </w:p>
-    <w:p>
-      <w:pPr>
-        <w:pStyle w:val="8"/>
-        <w:keepNext w:val="0"/>
-        <w:keepLines w:val="0"/>
-        <w:pageBreakBefore w:val="0"/>
-        <w:widowControl/>
-        <w:kinsoku/>
-        <w:wordWrap/>
-        <w:overflowPunct/>
-        <w:topLinePunct w:val="0"/>
-        <w:autoSpaceDE/>
-        <w:autoSpaceDN/>
-        <w:bidi w:val="0"/>
-        <w:adjustRightInd/>
-        <w:snapToGrid/>
-        <w:spacing w:line="300" w:lineRule="auto"/>
-        <w:ind w:left="0" w:leftChars="0" w:firstLine="0" w:firstLineChars="0"/>
-        <w:textAlignment w:val="auto"/>
-        <w:rPr>
-          <w:rFonts w:hint="default" w:ascii="Times New Roman" w:hAnsi="Times New Roman" w:cs="Times New Roman"/>
-          <w:sz w:val="24"/>
-          <w:szCs w:val="24"/>
-        </w:rPr>
-      </w:pPr>
-    </w:p>
-    <w:p>
-      <w:pPr>
-        <w:pStyle w:val="8"/>
-        <w:keepNext w:val="0"/>
-        <w:keepLines w:val="0"/>
-        <w:pageBreakBefore w:val="0"/>
-        <w:widowControl/>
-        <w:kinsoku/>
-        <w:wordWrap/>
-        <w:overflowPunct/>
-        <w:topLinePunct w:val="0"/>
-        <w:autoSpaceDE/>
-        <w:autoSpaceDN/>
-        <w:bidi w:val="0"/>
-        <w:adjustRightInd/>
-        <w:snapToGrid/>
-        <w:spacing w:line="300" w:lineRule="auto"/>
-        <w:ind w:left="0" w:leftChars="0" w:firstLine="0" w:firstLineChars="0"/>
-        <w:textAlignment w:val="auto"/>
-        <w:rPr>
-          <w:rFonts w:hint="default" w:ascii="Times New Roman" w:hAnsi="Times New Roman" w:cs="Times New Roman"/>
-          <w:sz w:val="24"/>
-          <w:szCs w:val="24"/>
-        </w:rPr>
-      </w:pPr>
-    </w:p>
-    <w:p>
-      <w:pPr>
-        <w:pStyle w:val="8"/>
-        <w:keepNext w:val="0"/>
-        <w:keepLines w:val="0"/>
-        <w:pageBreakBefore w:val="0"/>
-        <w:widowControl/>
-        <w:kinsoku/>
-        <w:wordWrap/>
-        <w:overflowPunct/>
-        <w:topLinePunct w:val="0"/>
-        <w:autoSpaceDE/>
-        <w:autoSpaceDN/>
-        <w:bidi w:val="0"/>
-        <w:adjustRightInd/>
-        <w:snapToGrid/>
-        <w:spacing w:line="300" w:lineRule="auto"/>
         <w:jc w:val="center"/>
-        <w:textAlignment w:val="auto"/>
+        <w:rPr>
+          <w:rFonts w:hint="default" w:ascii="Times New Roman" w:hAnsi="Times New Roman" w:cs="Times New Roman"/>
+          <w:b w:val="0"/>
+          <w:bCs w:val="0"/>
+          <w:sz w:val="27"/>
+          <w:szCs w:val="27"/>
+          <w:lang w:val="en-US"/>
+        </w:rPr>
+      </w:pPr>
+      <w:r>
+        <w:rPr>
+          <w:rFonts w:hint="default" w:ascii="Times New Roman" w:hAnsi="Times New Roman" w:cs="Times New Roman"/>
+          <w:b/>
+          <w:bCs/>
+          <w:sz w:val="27"/>
+          <w:szCs w:val="27"/>
+          <w:lang w:val="en-US"/>
+        </w:rPr>
+        <w:t xml:space="preserve">Figure 1. </w:t>
+      </w:r>
+      <w:r>
+        <w:rPr>
+          <w:rFonts w:hint="default" w:ascii="Times New Roman" w:hAnsi="Times New Roman" w:cs="Times New Roman"/>
+          <w:b w:val="0"/>
+          <w:bCs w:val="0"/>
+          <w:sz w:val="27"/>
+          <w:szCs w:val="27"/>
+          <w:lang w:val="en-US"/>
+        </w:rPr>
+        <w:t>Initializing git repository</w:t>
+      </w:r>
+    </w:p>
+    <w:p>
+      <w:pPr>
         <w:rPr>
           <w:rFonts w:hint="default" w:ascii="Times New Roman" w:hAnsi="Times New Roman" w:cs="Times New Roman"/>
           <w:b/>
@@ -1489,7 +1517,9 @@
           <w:lang w:val="en-US"/>
         </w:rPr>
       </w:pPr>
-      <w:r>
+    </w:p>
+    <w:p>
+      <w:pPr>
         <w:rPr>
           <w:rFonts w:hint="default" w:ascii="Times New Roman" w:hAnsi="Times New Roman" w:cs="Times New Roman"/>
           <w:b/>
@@ -1498,12 +1528,143 @@
           <w:szCs w:val="36"/>
           <w:lang w:val="en-US"/>
         </w:rPr>
+      </w:pPr>
+    </w:p>
+    <w:p>
+      <w:pPr>
+        <w:rPr>
+          <w:rFonts w:hint="default" w:ascii="Times New Roman" w:hAnsi="Times New Roman" w:cs="Times New Roman"/>
+          <w:b/>
+          <w:bCs/>
+          <w:sz w:val="36"/>
+          <w:szCs w:val="36"/>
+          <w:lang w:val="en-US"/>
+        </w:rPr>
+      </w:pPr>
+    </w:p>
+    <w:p>
+      <w:pPr>
+        <w:rPr>
+          <w:rFonts w:hint="default" w:ascii="Times New Roman" w:hAnsi="Times New Roman" w:cs="Times New Roman"/>
+          <w:b/>
+          <w:bCs/>
+          <w:sz w:val="36"/>
+          <w:szCs w:val="36"/>
+          <w:lang w:val="en-US"/>
+        </w:rPr>
+      </w:pPr>
+    </w:p>
+    <w:p>
+      <w:pPr>
+        <w:rPr>
+          <w:rFonts w:hint="default" w:ascii="Times New Roman" w:hAnsi="Times New Roman" w:cs="Times New Roman"/>
+          <w:b/>
+          <w:bCs/>
+          <w:sz w:val="36"/>
+          <w:szCs w:val="36"/>
+          <w:lang w:val="en-US"/>
+        </w:rPr>
+      </w:pPr>
+    </w:p>
+    <w:p>
+      <w:pPr>
+        <w:rPr>
+          <w:rFonts w:hint="default" w:ascii="Times New Roman" w:hAnsi="Times New Roman" w:cs="Times New Roman"/>
+          <w:b/>
+          <w:bCs/>
+          <w:sz w:val="36"/>
+          <w:szCs w:val="36"/>
+          <w:lang w:val="en-US"/>
+        </w:rPr>
+      </w:pPr>
+    </w:p>
+    <w:p>
+      <w:pPr>
+        <w:rPr>
+          <w:rFonts w:hint="default" w:ascii="Times New Roman" w:hAnsi="Times New Roman" w:cs="Times New Roman"/>
+          <w:b/>
+          <w:bCs/>
+          <w:sz w:val="36"/>
+          <w:szCs w:val="36"/>
+          <w:lang w:val="en-US"/>
+        </w:rPr>
+      </w:pPr>
+    </w:p>
+    <w:p>
+      <w:pPr>
+        <w:rPr>
+          <w:rFonts w:hint="default" w:ascii="Times New Roman" w:hAnsi="Times New Roman" w:cs="Times New Roman"/>
+          <w:b/>
+          <w:bCs/>
+          <w:sz w:val="36"/>
+          <w:szCs w:val="36"/>
+          <w:lang w:val="en-US"/>
+        </w:rPr>
+      </w:pPr>
+    </w:p>
+    <w:p>
+      <w:pPr>
+        <w:rPr>
+          <w:rFonts w:hint="default" w:ascii="Times New Roman" w:hAnsi="Times New Roman" w:cs="Times New Roman"/>
+          <w:b/>
+          <w:bCs/>
+          <w:sz w:val="36"/>
+          <w:szCs w:val="36"/>
+          <w:lang w:val="en-US"/>
+        </w:rPr>
+      </w:pPr>
+    </w:p>
+    <w:p>
+      <w:pPr>
+        <w:rPr>
+          <w:rFonts w:hint="default" w:ascii="Times New Roman" w:hAnsi="Times New Roman" w:cs="Times New Roman"/>
+          <w:b/>
+          <w:bCs/>
+          <w:sz w:val="36"/>
+          <w:szCs w:val="36"/>
+          <w:lang w:val="en-US"/>
+        </w:rPr>
+      </w:pPr>
+    </w:p>
+    <w:p>
+      <w:pPr>
+        <w:rPr>
+          <w:rFonts w:hint="default" w:ascii="Times New Roman" w:hAnsi="Times New Roman" w:cs="Times New Roman"/>
+          <w:b/>
+          <w:bCs/>
+          <w:sz w:val="36"/>
+          <w:szCs w:val="36"/>
+          <w:lang w:val="en-US"/>
+        </w:rPr>
+      </w:pPr>
+    </w:p>
+    <w:p>
+      <w:pPr>
+        <w:jc w:val="center"/>
+        <w:rPr>
+          <w:rFonts w:hint="default" w:ascii="Times New Roman" w:hAnsi="Times New Roman" w:cs="Times New Roman"/>
+          <w:b/>
+          <w:bCs/>
+          <w:sz w:val="36"/>
+          <w:szCs w:val="36"/>
+          <w:lang w:val="en-US"/>
+        </w:rPr>
+      </w:pPr>
+      <w:r>
+        <w:rPr>
+          <w:rFonts w:hint="default" w:ascii="Times New Roman" w:hAnsi="Times New Roman" w:cs="Times New Roman"/>
+          <w:b/>
+          <w:bCs/>
+          <w:sz w:val="36"/>
+          <w:szCs w:val="36"/>
+          <w:lang w:val="en-US"/>
+        </w:rPr>
         <w:t>Experiment 2</w:t>
       </w:r>
     </w:p>
     <w:p>
       <w:pPr>
-        <w:pStyle w:val="8"/>
+        <w:pStyle w:val="10"/>
         <w:keepNext w:val="0"/>
         <w:keepLines w:val="0"/>
         <w:pageBreakBefore w:val="0"/>
@@ -1530,7 +1691,7 @@
     </w:p>
     <w:p>
       <w:pPr>
-        <w:pStyle w:val="8"/>
+        <w:pStyle w:val="10"/>
         <w:keepNext w:val="0"/>
         <w:keepLines w:val="0"/>
         <w:pageBreakBefore w:val="0"/>
@@ -1586,7 +1747,7 @@
     </w:p>
     <w:p>
       <w:pPr>
-        <w:pStyle w:val="8"/>
+        <w:pStyle w:val="10"/>
         <w:keepNext w:val="0"/>
         <w:keepLines w:val="0"/>
         <w:pageBreakBefore w:val="0"/>
@@ -1650,7 +1811,7 @@
     </w:p>
     <w:p>
       <w:pPr>
-        <w:pStyle w:val="8"/>
+        <w:pStyle w:val="10"/>
         <w:keepNext w:val="0"/>
         <w:keepLines w:val="0"/>
         <w:pageBreakBefore w:val="0"/>
@@ -1744,25 +1905,39 @@
           <w:sz w:val="27"/>
           <w:szCs w:val="27"/>
         </w:rPr>
-        <w:t xml:space="preserve"> After clicking new repository option, we will have to initialize some things like, naming our project, </w:t>
-      </w:r>
-      <w:r>
-        <w:rPr>
-          <w:rFonts w:hint="default" w:ascii="Times New Roman" w:hAnsi="Times New Roman" w:cs="Times New Roman"/>
-          <w:sz w:val="27"/>
-          <w:szCs w:val="27"/>
-          <w:lang w:val="en-US"/>
-        </w:rPr>
-        <w:tab/>
-      </w:r>
-      <w:r>
-        <w:rPr>
-          <w:rFonts w:hint="default" w:ascii="Times New Roman" w:hAnsi="Times New Roman" w:cs="Times New Roman"/>
-          <w:sz w:val="27"/>
-          <w:szCs w:val="27"/>
-        </w:rPr>
-        <w:t>choosing the visibility etc. After performing these steps click Create Repository button.</w:t>
-      </w:r>
+        <w:t xml:space="preserve"> After clicking new repository option, we will have to initialize some things like, naming our project, choosing the visibility etc. After performing these steps click Create Repository button.</w:t>
+      </w:r>
+    </w:p>
+    <w:p>
+      <w:pPr>
+        <w:keepNext w:val="0"/>
+        <w:keepLines w:val="0"/>
+        <w:pageBreakBefore w:val="0"/>
+        <w:widowControl/>
+        <w:numPr>
+          <w:numId w:val="0"/>
+        </w:numPr>
+        <w:tabs>
+          <w:tab w:val="left" w:pos="425"/>
+        </w:tabs>
+        <w:kinsoku/>
+        <w:wordWrap/>
+        <w:overflowPunct/>
+        <w:topLinePunct w:val="0"/>
+        <w:autoSpaceDE/>
+        <w:autoSpaceDN/>
+        <w:bidi w:val="0"/>
+        <w:adjustRightInd/>
+        <w:snapToGrid/>
+        <w:spacing w:line="300" w:lineRule="auto"/>
+        <w:ind w:leftChars="0"/>
+        <w:textAlignment w:val="auto"/>
+        <w:rPr>
+          <w:rFonts w:hint="default" w:ascii="Times New Roman" w:hAnsi="Times New Roman" w:cs="Times New Roman"/>
+          <w:sz w:val="27"/>
+          <w:szCs w:val="27"/>
+        </w:rPr>
+      </w:pPr>
     </w:p>
     <w:p>
       <w:pPr>
@@ -1796,8 +1971,8 @@
         </w:rPr>
         <w:drawing>
           <wp:inline distT="0" distB="0" distL="114300" distR="114300">
-            <wp:extent cx="3929380" cy="2492375"/>
-            <wp:effectExtent l="0" t="0" r="13970" b="3175"/>
+            <wp:extent cx="4633595" cy="2492375"/>
+            <wp:effectExtent l="0" t="0" r="14605" b="3175"/>
             <wp:docPr id="2" name="Picture 2"/>
             <wp:cNvGraphicFramePr>
               <a:graphicFrameLocks xmlns:a="http://schemas.openxmlformats.org/drawingml/2006/main" noChangeAspect="1"/>
@@ -1812,7 +1987,7 @@
                     </pic:cNvPicPr>
                   </pic:nvPicPr>
                   <pic:blipFill>
-                    <a:blip r:embed="rId7">
+                    <a:blip r:embed="rId8">
                       <a:extLst>
                         <a:ext uri="{28A0092B-C50C-407E-A947-70E740481C1C}">
                           <a14:useLocalDpi xmlns:a14="http://schemas.microsoft.com/office/drawing/2010/main" val="0"/>
@@ -1826,7 +2001,7 @@
                   <pic:spPr>
                     <a:xfrm>
                       <a:off x="0" y="0"/>
-                      <a:ext cx="3929380" cy="2492375"/>
+                      <a:ext cx="4633595" cy="2492375"/>
                     </a:xfrm>
                     <a:prstGeom prst="rect">
                       <a:avLst/>
@@ -1856,13 +2031,39 @@
         <w:snapToGrid/>
         <w:spacing w:line="300" w:lineRule="auto"/>
         <w:ind w:left="720"/>
-        <w:textAlignment w:val="auto"/>
-        <w:rPr>
-          <w:rFonts w:hint="default" w:ascii="Times New Roman" w:hAnsi="Times New Roman" w:cs="Times New Roman"/>
-          <w:sz w:val="24"/>
-          <w:szCs w:val="24"/>
-        </w:rPr>
-      </w:pPr>
+        <w:jc w:val="center"/>
+        <w:textAlignment w:val="auto"/>
+        <w:rPr>
+          <w:rFonts w:hint="default" w:ascii="Times New Roman" w:hAnsi="Times New Roman" w:cs="Times New Roman"/>
+          <w:b w:val="0"/>
+          <w:bCs w:val="0"/>
+          <w:sz w:val="27"/>
+          <w:szCs w:val="27"/>
+          <w:lang w:val="en-US"/>
+        </w:rPr>
+      </w:pPr>
+      <w:r>
+        <w:rPr>
+          <w:rFonts w:hint="default" w:ascii="Times New Roman" w:hAnsi="Times New Roman" w:cs="Times New Roman"/>
+          <w:b/>
+          <w:bCs/>
+          <w:sz w:val="27"/>
+          <w:szCs w:val="27"/>
+          <w:lang w:val="en-US"/>
+        </w:rPr>
+        <w:t xml:space="preserve">Figure 2.1 </w:t>
+      </w:r>
+      <w:r>
+        <w:rPr>
+          <w:rFonts w:hint="default" w:ascii="Times New Roman" w:hAnsi="Times New Roman" w:cs="Times New Roman"/>
+          <w:b w:val="0"/>
+          <w:bCs w:val="0"/>
+          <w:sz w:val="27"/>
+          <w:szCs w:val="27"/>
+          <w:lang w:val="en-US"/>
+        </w:rPr>
+        <w:t xml:space="preserve">Creating GitHub repository </w:t>
+      </w:r>
     </w:p>
     <w:p>
       <w:pPr>
@@ -2033,6 +2234,37 @@
         <w:keepLines w:val="0"/>
         <w:pageBreakBefore w:val="0"/>
         <w:widowControl/>
+        <w:numPr>
+          <w:numId w:val="0"/>
+        </w:numPr>
+        <w:tabs>
+          <w:tab w:val="left" w:pos="425"/>
+        </w:tabs>
+        <w:kinsoku/>
+        <w:wordWrap/>
+        <w:overflowPunct/>
+        <w:topLinePunct w:val="0"/>
+        <w:autoSpaceDE/>
+        <w:autoSpaceDN/>
+        <w:bidi w:val="0"/>
+        <w:adjustRightInd/>
+        <w:snapToGrid/>
+        <w:spacing w:line="300" w:lineRule="auto"/>
+        <w:ind w:leftChars="0"/>
+        <w:textAlignment w:val="auto"/>
+        <w:rPr>
+          <w:rFonts w:hint="default" w:ascii="Times New Roman" w:hAnsi="Times New Roman" w:cs="Times New Roman"/>
+          <w:sz w:val="27"/>
+          <w:szCs w:val="27"/>
+        </w:rPr>
+      </w:pPr>
+    </w:p>
+    <w:p>
+      <w:pPr>
+        <w:keepNext w:val="0"/>
+        <w:keepLines w:val="0"/>
+        <w:pageBreakBefore w:val="0"/>
+        <w:widowControl/>
         <w:kinsoku/>
         <w:wordWrap/>
         <w:overflowPunct/>
@@ -2058,7 +2290,7 @@
         </w:rPr>
         <w:drawing>
           <wp:inline distT="0" distB="0" distL="114300" distR="114300">
-            <wp:extent cx="6567170" cy="2533015"/>
+            <wp:extent cx="5957570" cy="2533015"/>
             <wp:effectExtent l="0" t="0" r="5080" b="635"/>
             <wp:docPr id="4" name="Picture 4"/>
             <wp:cNvGraphicFramePr>
@@ -2074,7 +2306,7 @@
                     </pic:cNvPicPr>
                   </pic:nvPicPr>
                   <pic:blipFill>
-                    <a:blip r:embed="rId8" cstate="print">
+                    <a:blip r:embed="rId9" cstate="print">
                       <a:extLst>
                         <a:ext uri="{28A0092B-C50C-407E-A947-70E740481C1C}">
                           <a14:useLocalDpi xmlns:a14="http://schemas.microsoft.com/office/drawing/2010/main" val="0"/>
@@ -2088,7 +2320,7 @@
                   <pic:spPr>
                     <a:xfrm>
                       <a:off x="0" y="0"/>
-                      <a:ext cx="6567170" cy="2533015"/>
+                      <a:ext cx="5957570" cy="2533015"/>
                     </a:xfrm>
                     <a:prstGeom prst="rect">
                       <a:avLst/>
@@ -2107,6 +2339,80 @@
         <w:keepLines w:val="0"/>
         <w:pageBreakBefore w:val="0"/>
         <w:widowControl/>
+        <w:kinsoku/>
+        <w:wordWrap/>
+        <w:overflowPunct/>
+        <w:topLinePunct w:val="0"/>
+        <w:autoSpaceDE/>
+        <w:autoSpaceDN/>
+        <w:bidi w:val="0"/>
+        <w:adjustRightInd/>
+        <w:snapToGrid/>
+        <w:spacing w:line="300" w:lineRule="auto"/>
+        <w:jc w:val="center"/>
+        <w:textAlignment w:val="auto"/>
+        <w:rPr>
+          <w:rFonts w:hint="default" w:ascii="Times New Roman" w:hAnsi="Times New Roman" w:cs="Times New Roman"/>
+          <w:b w:val="0"/>
+          <w:bCs w:val="0"/>
+          <w:sz w:val="24"/>
+          <w:szCs w:val="24"/>
+          <w:lang w:val="en-US"/>
+        </w:rPr>
+      </w:pPr>
+      <w:r>
+        <w:rPr>
+          <w:rFonts w:hint="default" w:ascii="Times New Roman" w:hAnsi="Times New Roman" w:cs="Times New Roman"/>
+          <w:b/>
+          <w:bCs/>
+          <w:sz w:val="24"/>
+          <w:szCs w:val="24"/>
+          <w:lang w:val="en-US"/>
+        </w:rPr>
+        <w:t xml:space="preserve">Figure 2.2 </w:t>
+      </w:r>
+      <w:r>
+        <w:rPr>
+          <w:rFonts w:hint="default" w:ascii="Times New Roman" w:hAnsi="Times New Roman" w:cs="Times New Roman"/>
+          <w:b w:val="0"/>
+          <w:bCs w:val="0"/>
+          <w:sz w:val="24"/>
+          <w:szCs w:val="24"/>
+          <w:lang w:val="en-US"/>
+        </w:rPr>
+        <w:t>To commit changes to the project file/s.</w:t>
+      </w:r>
+    </w:p>
+    <w:p>
+      <w:pPr>
+        <w:keepNext w:val="0"/>
+        <w:keepLines w:val="0"/>
+        <w:pageBreakBefore w:val="0"/>
+        <w:widowControl/>
+        <w:kinsoku/>
+        <w:wordWrap/>
+        <w:overflowPunct/>
+        <w:topLinePunct w:val="0"/>
+        <w:autoSpaceDE/>
+        <w:autoSpaceDN/>
+        <w:bidi w:val="0"/>
+        <w:adjustRightInd/>
+        <w:snapToGrid/>
+        <w:spacing w:line="300" w:lineRule="auto"/>
+        <w:textAlignment w:val="auto"/>
+        <w:rPr>
+          <w:rFonts w:hint="default" w:ascii="Times New Roman" w:hAnsi="Times New Roman" w:cs="Times New Roman"/>
+          <w:sz w:val="24"/>
+          <w:szCs w:val="24"/>
+        </w:rPr>
+      </w:pPr>
+    </w:p>
+    <w:p>
+      <w:pPr>
+        <w:keepNext w:val="0"/>
+        <w:keepLines w:val="0"/>
+        <w:pageBreakBefore w:val="0"/>
+        <w:widowControl/>
         <w:numPr>
           <w:ilvl w:val="0"/>
           <w:numId w:val="3"/>
@@ -2189,46 +2495,7 @@
     </w:p>
     <w:p>
       <w:pPr>
-        <w:keepNext w:val="0"/>
-        <w:keepLines w:val="0"/>
-        <w:pageBreakBefore w:val="0"/>
-        <w:widowControl/>
-        <w:kinsoku/>
-        <w:wordWrap/>
-        <w:overflowPunct/>
-        <w:topLinePunct w:val="0"/>
-        <w:autoSpaceDE/>
-        <w:autoSpaceDN/>
-        <w:bidi w:val="0"/>
-        <w:adjustRightInd/>
-        <w:snapToGrid/>
-        <w:spacing w:line="300" w:lineRule="auto"/>
-        <w:textAlignment w:val="auto"/>
-        <w:rPr>
-          <w:rFonts w:hint="default" w:ascii="Times New Roman" w:hAnsi="Times New Roman" w:cs="Times New Roman"/>
-          <w:sz w:val="24"/>
-          <w:szCs w:val="24"/>
-        </w:rPr>
-      </w:pPr>
-    </w:p>
-    <w:p>
-      <w:pPr>
-        <w:keepNext w:val="0"/>
-        <w:keepLines w:val="0"/>
-        <w:pageBreakBefore w:val="0"/>
-        <w:widowControl/>
-        <w:kinsoku/>
-        <w:wordWrap/>
-        <w:overflowPunct/>
-        <w:topLinePunct w:val="0"/>
-        <w:autoSpaceDE/>
-        <w:autoSpaceDN/>
-        <w:bidi w:val="0"/>
-        <w:adjustRightInd/>
-        <w:snapToGrid/>
-        <w:spacing w:line="300" w:lineRule="auto"/>
         <w:jc w:val="center"/>
-        <w:textAlignment w:val="auto"/>
         <w:rPr>
           <w:rFonts w:hint="default" w:ascii="Times New Roman" w:hAnsi="Times New Roman" w:cs="Times New Roman"/>
           <w:b/>
@@ -2241,6 +2508,14 @@
       <w:r>
         <w:rPr>
           <w:rFonts w:hint="default" w:ascii="Times New Roman" w:hAnsi="Times New Roman" w:cs="Times New Roman"/>
+          <w:sz w:val="24"/>
+          <w:szCs w:val="24"/>
+        </w:rPr>
+        <w:br w:type="page"/>
+      </w:r>
+      <w:r>
+        <w:rPr>
+          <w:rFonts w:hint="default" w:ascii="Times New Roman" w:hAnsi="Times New Roman" w:cs="Times New Roman"/>
           <w:b/>
           <w:bCs/>
           <w:sz w:val="36"/>
@@ -2519,6 +2794,38 @@
         <w:keepLines w:val="0"/>
         <w:pageBreakBefore w:val="0"/>
         <w:widowControl/>
+        <w:numPr>
+          <w:numId w:val="0"/>
+        </w:numPr>
+        <w:tabs>
+          <w:tab w:val="left" w:pos="425"/>
+        </w:tabs>
+        <w:kinsoku/>
+        <w:wordWrap/>
+        <w:overflowPunct/>
+        <w:topLinePunct w:val="0"/>
+        <w:autoSpaceDE/>
+        <w:autoSpaceDN/>
+        <w:bidi w:val="0"/>
+        <w:adjustRightInd/>
+        <w:snapToGrid/>
+        <w:spacing w:line="300" w:lineRule="auto"/>
+        <w:ind w:leftChars="0"/>
+        <w:textAlignment w:val="auto"/>
+        <w:rPr>
+          <w:rFonts w:hint="default" w:ascii="Times New Roman" w:hAnsi="Times New Roman" w:cs="Times New Roman"/>
+          <w:sz w:val="27"/>
+          <w:szCs w:val="27"/>
+          <w:lang w:val="en-US"/>
+        </w:rPr>
+      </w:pPr>
+    </w:p>
+    <w:p>
+      <w:pPr>
+        <w:keepNext w:val="0"/>
+        <w:keepLines w:val="0"/>
+        <w:pageBreakBefore w:val="0"/>
+        <w:widowControl/>
         <w:kinsoku/>
         <w:wordWrap/>
         <w:overflowPunct/>
@@ -2534,8 +2841,8 @@
       <w:r>
         <w:drawing>
           <wp:inline distT="0" distB="0" distL="114300" distR="114300">
-            <wp:extent cx="6877050" cy="1840230"/>
-            <wp:effectExtent l="0" t="0" r="0" b="7620"/>
+            <wp:extent cx="5942965" cy="1840230"/>
+            <wp:effectExtent l="0" t="0" r="635" b="7620"/>
             <wp:docPr id="5" name="Picture 1"/>
             <wp:cNvGraphicFramePr>
               <a:graphicFrameLocks xmlns:a="http://schemas.openxmlformats.org/drawingml/2006/main" noChangeAspect="1"/>
@@ -2550,7 +2857,7 @@
                     </pic:cNvPicPr>
                   </pic:nvPicPr>
                   <pic:blipFill>
-                    <a:blip r:embed="rId9"/>
+                    <a:blip r:embed="rId7"/>
                     <a:stretch>
                       <a:fillRect/>
                     </a:stretch>
@@ -2558,7 +2865,7 @@
                   <pic:spPr>
                     <a:xfrm>
                       <a:off x="0" y="0"/>
-                      <a:ext cx="6877050" cy="1840230"/>
+                      <a:ext cx="5942965" cy="1840230"/>
                     </a:xfrm>
                     <a:prstGeom prst="rect">
                       <a:avLst/>
@@ -2577,6 +2884,183 @@
     </w:p>
     <w:p>
       <w:pPr>
+        <w:jc w:val="center"/>
+        <w:rPr>
+          <w:rFonts w:hint="default" w:ascii="Times New Roman" w:hAnsi="Times New Roman" w:cs="Times New Roman"/>
+          <w:b w:val="0"/>
+          <w:bCs w:val="0"/>
+          <w:sz w:val="27"/>
+          <w:szCs w:val="27"/>
+          <w:lang w:val="en-US"/>
+        </w:rPr>
+      </w:pPr>
+      <w:r>
+        <w:rPr>
+          <w:rFonts w:hint="default" w:ascii="Times New Roman" w:hAnsi="Times New Roman" w:cs="Times New Roman"/>
+          <w:b/>
+          <w:bCs/>
+          <w:sz w:val="27"/>
+          <w:szCs w:val="27"/>
+          <w:lang w:val="en-US"/>
+        </w:rPr>
+        <w:t xml:space="preserve">Figure 3.1 </w:t>
+      </w:r>
+      <w:r>
+        <w:rPr>
+          <w:rFonts w:hint="default" w:ascii="Times New Roman" w:hAnsi="Times New Roman" w:cs="Times New Roman"/>
+          <w:b w:val="0"/>
+          <w:bCs w:val="0"/>
+          <w:sz w:val="27"/>
+          <w:szCs w:val="27"/>
+          <w:lang w:val="en-US"/>
+        </w:rPr>
+        <w:t>Creating a git repository on local system</w:t>
+      </w:r>
+      <w:bookmarkStart w:id="0" w:name="_GoBack"/>
+      <w:bookmarkEnd w:id="0"/>
+    </w:p>
+    <w:p>
+      <w:pPr>
+        <w:keepNext w:val="0"/>
+        <w:keepLines w:val="0"/>
+        <w:pageBreakBefore w:val="0"/>
+        <w:widowControl/>
+        <w:kinsoku/>
+        <w:wordWrap/>
+        <w:overflowPunct/>
+        <w:topLinePunct w:val="0"/>
+        <w:autoSpaceDE/>
+        <w:autoSpaceDN/>
+        <w:bidi w:val="0"/>
+        <w:adjustRightInd/>
+        <w:snapToGrid/>
+        <w:spacing w:line="300" w:lineRule="auto"/>
+        <w:jc w:val="center"/>
+        <w:textAlignment w:val="auto"/>
+        <w:rPr>
+          <w:rFonts w:hint="default" w:ascii="Times New Roman" w:hAnsi="Times New Roman" w:cs="Times New Roman"/>
+          <w:b/>
+          <w:bCs/>
+          <w:sz w:val="36"/>
+          <w:szCs w:val="36"/>
+          <w:lang w:val="en-US"/>
+        </w:rPr>
+      </w:pPr>
+    </w:p>
+    <w:p>
+      <w:pPr>
+        <w:keepNext w:val="0"/>
+        <w:keepLines w:val="0"/>
+        <w:pageBreakBefore w:val="0"/>
+        <w:widowControl/>
+        <w:kinsoku/>
+        <w:wordWrap/>
+        <w:overflowPunct/>
+        <w:topLinePunct w:val="0"/>
+        <w:autoSpaceDE/>
+        <w:autoSpaceDN/>
+        <w:bidi w:val="0"/>
+        <w:adjustRightInd/>
+        <w:snapToGrid/>
+        <w:spacing w:line="300" w:lineRule="auto"/>
+        <w:jc w:val="center"/>
+        <w:textAlignment w:val="auto"/>
+        <w:rPr>
+          <w:rFonts w:hint="default" w:ascii="Times New Roman" w:hAnsi="Times New Roman" w:cs="Times New Roman"/>
+          <w:b/>
+          <w:bCs/>
+          <w:sz w:val="36"/>
+          <w:szCs w:val="36"/>
+          <w:lang w:val="en-US"/>
+        </w:rPr>
+      </w:pPr>
+    </w:p>
+    <w:p>
+      <w:pPr>
+        <w:keepNext w:val="0"/>
+        <w:keepLines w:val="0"/>
+        <w:pageBreakBefore w:val="0"/>
+        <w:widowControl/>
+        <w:kinsoku/>
+        <w:wordWrap/>
+        <w:overflowPunct/>
+        <w:topLinePunct w:val="0"/>
+        <w:autoSpaceDE/>
+        <w:autoSpaceDN/>
+        <w:bidi w:val="0"/>
+        <w:adjustRightInd/>
+        <w:snapToGrid/>
+        <w:spacing w:line="300" w:lineRule="auto"/>
+        <w:jc w:val="center"/>
+        <w:textAlignment w:val="auto"/>
+        <w:rPr>
+          <w:rFonts w:hint="default" w:ascii="Times New Roman" w:hAnsi="Times New Roman" w:cs="Times New Roman"/>
+          <w:b/>
+          <w:bCs/>
+          <w:sz w:val="36"/>
+          <w:szCs w:val="36"/>
+          <w:lang w:val="en-US"/>
+        </w:rPr>
+      </w:pPr>
+    </w:p>
+    <w:p>
+      <w:pPr>
+        <w:keepNext w:val="0"/>
+        <w:keepLines w:val="0"/>
+        <w:pageBreakBefore w:val="0"/>
+        <w:widowControl/>
+        <w:kinsoku/>
+        <w:wordWrap/>
+        <w:overflowPunct/>
+        <w:topLinePunct w:val="0"/>
+        <w:autoSpaceDE/>
+        <w:autoSpaceDN/>
+        <w:bidi w:val="0"/>
+        <w:adjustRightInd/>
+        <w:snapToGrid/>
+        <w:spacing w:line="300" w:lineRule="auto"/>
+        <w:jc w:val="center"/>
+        <w:textAlignment w:val="auto"/>
+        <w:rPr>
+          <w:rFonts w:hint="default" w:ascii="Times New Roman" w:hAnsi="Times New Roman" w:cs="Times New Roman"/>
+          <w:b/>
+          <w:bCs/>
+          <w:sz w:val="36"/>
+          <w:szCs w:val="36"/>
+          <w:lang w:val="en-US"/>
+        </w:rPr>
+      </w:pPr>
+    </w:p>
+    <w:p>
+      <w:pPr>
+        <w:keepNext w:val="0"/>
+        <w:keepLines w:val="0"/>
+        <w:pageBreakBefore w:val="0"/>
+        <w:widowControl/>
+        <w:kinsoku/>
+        <w:wordWrap/>
+        <w:overflowPunct/>
+        <w:topLinePunct w:val="0"/>
+        <w:autoSpaceDE/>
+        <w:autoSpaceDN/>
+        <w:bidi w:val="0"/>
+        <w:adjustRightInd/>
+        <w:snapToGrid/>
+        <w:spacing w:line="300" w:lineRule="auto"/>
+        <w:jc w:val="center"/>
+        <w:textAlignment w:val="auto"/>
+        <w:rPr>
+          <w:rFonts w:hint="default" w:ascii="Times New Roman" w:hAnsi="Times New Roman" w:cs="Times New Roman"/>
+          <w:b/>
+          <w:bCs/>
+          <w:sz w:val="36"/>
+          <w:szCs w:val="36"/>
+          <w:lang w:val="en-US"/>
+        </w:rPr>
+      </w:pPr>
+    </w:p>
+    <w:p>
+      <w:pPr>
         <w:keepNext w:val="0"/>
         <w:keepLines w:val="0"/>
         <w:pageBreakBefore w:val="0"/>
@@ -2751,30 +3235,6 @@
     </w:p>
     <w:p>
       <w:pPr>
-        <w:keepNext w:val="0"/>
-        <w:keepLines w:val="0"/>
-        <w:pageBreakBefore w:val="0"/>
-        <w:widowControl/>
-        <w:kinsoku/>
-        <w:wordWrap/>
-        <w:overflowPunct/>
-        <w:topLinePunct w:val="0"/>
-        <w:autoSpaceDE/>
-        <w:autoSpaceDN/>
-        <w:bidi w:val="0"/>
-        <w:adjustRightInd/>
-        <w:snapToGrid/>
-        <w:spacing w:line="300" w:lineRule="auto"/>
-        <w:jc w:val="center"/>
-        <w:textAlignment w:val="auto"/>
-        <w:rPr>
-          <w:rFonts w:hint="default" w:ascii="Times New Roman" w:hAnsi="Times New Roman" w:cs="Times New Roman"/>
-          <w:sz w:val="24"/>
-          <w:szCs w:val="24"/>
-          <w:lang w:val="en-US"/>
-        </w:rPr>
-      </w:pPr>
-      <w:r>
         <w:rPr>
           <w:rFonts w:hint="default" w:ascii="Times New Roman" w:hAnsi="Times New Roman" w:cs="Times New Roman"/>
           <w:b/>
@@ -2783,6 +3243,53 @@
           <w:szCs w:val="36"/>
           <w:lang w:val="en-US"/>
         </w:rPr>
+      </w:pPr>
+      <w:r>
+        <w:rPr>
+          <w:rFonts w:hint="default" w:ascii="Times New Roman" w:hAnsi="Times New Roman" w:cs="Times New Roman"/>
+          <w:b/>
+          <w:bCs/>
+          <w:sz w:val="36"/>
+          <w:szCs w:val="36"/>
+          <w:lang w:val="en-US"/>
+        </w:rPr>
+        <w:br w:type="page"/>
+      </w:r>
+    </w:p>
+    <w:p>
+      <w:pPr>
+        <w:keepNext w:val="0"/>
+        <w:keepLines w:val="0"/>
+        <w:pageBreakBefore w:val="0"/>
+        <w:widowControl/>
+        <w:kinsoku/>
+        <w:wordWrap/>
+        <w:overflowPunct/>
+        <w:topLinePunct w:val="0"/>
+        <w:autoSpaceDE/>
+        <w:autoSpaceDN/>
+        <w:bidi w:val="0"/>
+        <w:adjustRightInd/>
+        <w:snapToGrid/>
+        <w:spacing w:line="300" w:lineRule="auto"/>
+        <w:jc w:val="center"/>
+        <w:textAlignment w:val="auto"/>
+        <w:rPr>
+          <w:rFonts w:hint="default" w:ascii="Times New Roman" w:hAnsi="Times New Roman" w:cs="Times New Roman"/>
+          <w:sz w:val="24"/>
+          <w:szCs w:val="24"/>
+          <w:lang w:val="en-US"/>
+        </w:rPr>
+      </w:pPr>
+      <w:r>
+        <w:rPr>
+          <w:rFonts w:hint="default" w:ascii="Times New Roman" w:hAnsi="Times New Roman" w:cs="Times New Roman"/>
+          <w:b/>
+          <w:bCs/>
+          <w:sz w:val="36"/>
+          <w:szCs w:val="36"/>
+          <w:lang w:val="en-US"/>
+        </w:rPr>
         <w:t>Experiment 5</w:t>
       </w:r>
     </w:p>
@@ -2912,30 +3419,6 @@
     </w:p>
     <w:p>
       <w:pPr>
-        <w:keepNext w:val="0"/>
-        <w:keepLines w:val="0"/>
-        <w:pageBreakBefore w:val="0"/>
-        <w:widowControl/>
-        <w:kinsoku/>
-        <w:wordWrap/>
-        <w:overflowPunct/>
-        <w:topLinePunct w:val="0"/>
-        <w:autoSpaceDE/>
-        <w:autoSpaceDN/>
-        <w:bidi w:val="0"/>
-        <w:adjustRightInd/>
-        <w:snapToGrid/>
-        <w:spacing w:line="300" w:lineRule="auto"/>
-        <w:jc w:val="center"/>
-        <w:textAlignment w:val="auto"/>
-        <w:rPr>
-          <w:rFonts w:hint="default" w:ascii="Times New Roman" w:hAnsi="Times New Roman" w:cs="Times New Roman"/>
-          <w:sz w:val="24"/>
-          <w:szCs w:val="24"/>
-          <w:lang w:val="en-US"/>
-        </w:rPr>
-      </w:pPr>
-      <w:r>
         <w:rPr>
           <w:rFonts w:hint="default" w:ascii="Times New Roman" w:hAnsi="Times New Roman" w:cs="Times New Roman"/>
           <w:b/>
@@ -2944,6 +3427,53 @@
           <w:szCs w:val="36"/>
           <w:lang w:val="en-US"/>
         </w:rPr>
+      </w:pPr>
+      <w:r>
+        <w:rPr>
+          <w:rFonts w:hint="default" w:ascii="Times New Roman" w:hAnsi="Times New Roman" w:cs="Times New Roman"/>
+          <w:b/>
+          <w:bCs/>
+          <w:sz w:val="36"/>
+          <w:szCs w:val="36"/>
+          <w:lang w:val="en-US"/>
+        </w:rPr>
+        <w:br w:type="page"/>
+      </w:r>
+    </w:p>
+    <w:p>
+      <w:pPr>
+        <w:keepNext w:val="0"/>
+        <w:keepLines w:val="0"/>
+        <w:pageBreakBefore w:val="0"/>
+        <w:widowControl/>
+        <w:kinsoku/>
+        <w:wordWrap/>
+        <w:overflowPunct/>
+        <w:topLinePunct w:val="0"/>
+        <w:autoSpaceDE/>
+        <w:autoSpaceDN/>
+        <w:bidi w:val="0"/>
+        <w:adjustRightInd/>
+        <w:snapToGrid/>
+        <w:spacing w:line="300" w:lineRule="auto"/>
+        <w:jc w:val="center"/>
+        <w:textAlignment w:val="auto"/>
+        <w:rPr>
+          <w:rFonts w:hint="default" w:ascii="Times New Roman" w:hAnsi="Times New Roman" w:cs="Times New Roman"/>
+          <w:sz w:val="24"/>
+          <w:szCs w:val="24"/>
+          <w:lang w:val="en-US"/>
+        </w:rPr>
+      </w:pPr>
+      <w:r>
+        <w:rPr>
+          <w:rFonts w:hint="default" w:ascii="Times New Roman" w:hAnsi="Times New Roman" w:cs="Times New Roman"/>
+          <w:b/>
+          <w:bCs/>
+          <w:sz w:val="36"/>
+          <w:szCs w:val="36"/>
+          <w:lang w:val="en-US"/>
+        </w:rPr>
         <w:t>Experiment 6</w:t>
       </w:r>
     </w:p>
@@ -3073,30 +3603,6 @@
     </w:p>
     <w:p>
       <w:pPr>
-        <w:keepNext w:val="0"/>
-        <w:keepLines w:val="0"/>
-        <w:pageBreakBefore w:val="0"/>
-        <w:widowControl/>
-        <w:kinsoku/>
-        <w:wordWrap/>
-        <w:overflowPunct/>
-        <w:topLinePunct w:val="0"/>
-        <w:autoSpaceDE/>
-        <w:autoSpaceDN/>
-        <w:bidi w:val="0"/>
-        <w:adjustRightInd/>
-        <w:snapToGrid/>
-        <w:spacing w:line="300" w:lineRule="auto"/>
-        <w:jc w:val="center"/>
-        <w:textAlignment w:val="auto"/>
-        <w:rPr>
-          <w:rFonts w:hint="default" w:ascii="Times New Roman" w:hAnsi="Times New Roman" w:cs="Times New Roman"/>
-          <w:sz w:val="24"/>
-          <w:szCs w:val="24"/>
-          <w:lang w:val="en-US"/>
-        </w:rPr>
-      </w:pPr>
-      <w:r>
         <w:rPr>
           <w:rFonts w:hint="default" w:ascii="Times New Roman" w:hAnsi="Times New Roman" w:cs="Times New Roman"/>
           <w:b/>
@@ -3105,6 +3611,53 @@
           <w:szCs w:val="36"/>
           <w:lang w:val="en-US"/>
         </w:rPr>
+      </w:pPr>
+      <w:r>
+        <w:rPr>
+          <w:rFonts w:hint="default" w:ascii="Times New Roman" w:hAnsi="Times New Roman" w:cs="Times New Roman"/>
+          <w:b/>
+          <w:bCs/>
+          <w:sz w:val="36"/>
+          <w:szCs w:val="36"/>
+          <w:lang w:val="en-US"/>
+        </w:rPr>
+        <w:br w:type="page"/>
+      </w:r>
+    </w:p>
+    <w:p>
+      <w:pPr>
+        <w:keepNext w:val="0"/>
+        <w:keepLines w:val="0"/>
+        <w:pageBreakBefore w:val="0"/>
+        <w:widowControl/>
+        <w:kinsoku/>
+        <w:wordWrap/>
+        <w:overflowPunct/>
+        <w:topLinePunct w:val="0"/>
+        <w:autoSpaceDE/>
+        <w:autoSpaceDN/>
+        <w:bidi w:val="0"/>
+        <w:adjustRightInd/>
+        <w:snapToGrid/>
+        <w:spacing w:line="300" w:lineRule="auto"/>
+        <w:jc w:val="center"/>
+        <w:textAlignment w:val="auto"/>
+        <w:rPr>
+          <w:rFonts w:hint="default" w:ascii="Times New Roman" w:hAnsi="Times New Roman" w:cs="Times New Roman"/>
+          <w:sz w:val="24"/>
+          <w:szCs w:val="24"/>
+          <w:lang w:val="en-US"/>
+        </w:rPr>
+      </w:pPr>
+      <w:r>
+        <w:rPr>
+          <w:rFonts w:hint="default" w:ascii="Times New Roman" w:hAnsi="Times New Roman" w:cs="Times New Roman"/>
+          <w:b/>
+          <w:bCs/>
+          <w:sz w:val="36"/>
+          <w:szCs w:val="36"/>
+          <w:lang w:val="en-US"/>
+        </w:rPr>
         <w:t>Experiment 7</w:t>
       </w:r>
     </w:p>
@@ -3181,8 +3734,8 @@
         <w:textAlignment w:val="auto"/>
         <w:rPr>
           <w:rFonts w:hint="default" w:ascii="Times New Roman" w:hAnsi="Times New Roman" w:cs="Times New Roman"/>
-          <w:sz w:val="24"/>
-          <w:szCs w:val="24"/>
+          <w:sz w:val="27"/>
+          <w:szCs w:val="27"/>
           <w:lang w:val="en-US"/>
         </w:rPr>
       </w:pPr>
@@ -3206,6 +3759,531 @@
         </w:rPr>
         <w:t xml:space="preserve"> </w:t>
       </w:r>
+      <w:r>
+        <w:rPr>
+          <w:rFonts w:hint="default" w:ascii="Times New Roman" w:hAnsi="Times New Roman" w:cs="Times New Roman"/>
+          <w:sz w:val="27"/>
+          <w:szCs w:val="27"/>
+          <w:lang w:val="en-US"/>
+        </w:rPr>
+        <w:t>Steps to install JDK are as follows :</w:t>
+      </w:r>
+    </w:p>
+    <w:p>
+      <w:pPr>
+        <w:keepNext w:val="0"/>
+        <w:keepLines w:val="0"/>
+        <w:pageBreakBefore w:val="0"/>
+        <w:widowControl/>
+        <w:numPr>
+          <w:ilvl w:val="0"/>
+          <w:numId w:val="5"/>
+        </w:numPr>
+        <w:kinsoku/>
+        <w:wordWrap/>
+        <w:overflowPunct/>
+        <w:topLinePunct w:val="0"/>
+        <w:autoSpaceDE/>
+        <w:autoSpaceDN/>
+        <w:bidi w:val="0"/>
+        <w:adjustRightInd/>
+        <w:snapToGrid/>
+        <w:spacing w:line="300" w:lineRule="auto"/>
+        <w:ind w:left="425" w:leftChars="0" w:hanging="425" w:firstLineChars="0"/>
+        <w:textAlignment w:val="auto"/>
+        <w:rPr>
+          <w:rFonts w:hint="default" w:ascii="Times New Roman" w:hAnsi="Times New Roman" w:cs="Times New Roman"/>
+          <w:sz w:val="27"/>
+          <w:szCs w:val="27"/>
+          <w:lang w:val="en-US"/>
+        </w:rPr>
+      </w:pPr>
+      <w:r>
+        <w:rPr>
+          <w:rFonts w:hint="default" w:ascii="Times New Roman" w:hAnsi="Times New Roman" w:cs="Times New Roman"/>
+          <w:sz w:val="27"/>
+          <w:szCs w:val="27"/>
+          <w:lang w:val="en-US"/>
+        </w:rPr>
+        <w:t xml:space="preserve">Download JDK from </w:t>
+      </w:r>
+      <w:r>
+        <w:rPr>
+          <w:rFonts w:hint="default" w:ascii="Times New Roman" w:hAnsi="Times New Roman"/>
+          <w:sz w:val="27"/>
+          <w:szCs w:val="27"/>
+          <w:lang w:val="en-US"/>
+        </w:rPr>
+        <w:t>Oracle site.</w:t>
+      </w:r>
+    </w:p>
+    <w:p>
+      <w:pPr>
+        <w:keepNext w:val="0"/>
+        <w:keepLines w:val="0"/>
+        <w:pageBreakBefore w:val="0"/>
+        <w:widowControl/>
+        <w:numPr>
+          <w:ilvl w:val="0"/>
+          <w:numId w:val="5"/>
+        </w:numPr>
+        <w:kinsoku/>
+        <w:wordWrap/>
+        <w:overflowPunct/>
+        <w:topLinePunct w:val="0"/>
+        <w:autoSpaceDE/>
+        <w:autoSpaceDN/>
+        <w:bidi w:val="0"/>
+        <w:adjustRightInd/>
+        <w:snapToGrid/>
+        <w:spacing w:line="300" w:lineRule="auto"/>
+        <w:ind w:left="425" w:leftChars="0" w:hanging="425" w:firstLineChars="0"/>
+        <w:textAlignment w:val="auto"/>
+        <w:rPr>
+          <w:rFonts w:hint="default" w:ascii="Times New Roman" w:hAnsi="Times New Roman" w:cs="Times New Roman"/>
+          <w:sz w:val="27"/>
+          <w:szCs w:val="27"/>
+          <w:lang w:val="en-US"/>
+        </w:rPr>
+      </w:pPr>
+      <w:r>
+        <w:rPr>
+          <w:rFonts w:hint="default" w:ascii="Times New Roman" w:hAnsi="Times New Roman"/>
+          <w:sz w:val="27"/>
+          <w:szCs w:val="27"/>
+          <w:lang w:val="en-US"/>
+        </w:rPr>
+        <w:t>Double click on the downloaded file.</w:t>
+      </w:r>
+    </w:p>
+    <w:p>
+      <w:pPr>
+        <w:keepNext w:val="0"/>
+        <w:keepLines w:val="0"/>
+        <w:pageBreakBefore w:val="0"/>
+        <w:widowControl/>
+        <w:numPr>
+          <w:ilvl w:val="0"/>
+          <w:numId w:val="5"/>
+        </w:numPr>
+        <w:kinsoku/>
+        <w:wordWrap/>
+        <w:overflowPunct/>
+        <w:topLinePunct w:val="0"/>
+        <w:autoSpaceDE/>
+        <w:autoSpaceDN/>
+        <w:bidi w:val="0"/>
+        <w:adjustRightInd/>
+        <w:snapToGrid/>
+        <w:spacing w:line="300" w:lineRule="auto"/>
+        <w:ind w:left="425" w:leftChars="0" w:hanging="425" w:firstLineChars="0"/>
+        <w:textAlignment w:val="auto"/>
+        <w:rPr>
+          <w:rFonts w:hint="default" w:ascii="Times New Roman" w:hAnsi="Times New Roman" w:cs="Times New Roman"/>
+          <w:sz w:val="27"/>
+          <w:szCs w:val="27"/>
+          <w:lang w:val="en-US"/>
+        </w:rPr>
+      </w:pPr>
+      <w:r>
+        <w:rPr>
+          <w:rFonts w:hint="default" w:ascii="Times New Roman" w:hAnsi="Times New Roman"/>
+          <w:sz w:val="27"/>
+          <w:szCs w:val="27"/>
+          <w:lang w:val="en-US"/>
+        </w:rPr>
+        <w:t>Click Next to proceed with the installation.</w:t>
+      </w:r>
+    </w:p>
+    <w:p>
+      <w:pPr>
+        <w:keepNext w:val="0"/>
+        <w:keepLines w:val="0"/>
+        <w:pageBreakBefore w:val="0"/>
+        <w:widowControl/>
+        <w:numPr>
+          <w:ilvl w:val="0"/>
+          <w:numId w:val="5"/>
+        </w:numPr>
+        <w:kinsoku/>
+        <w:wordWrap/>
+        <w:overflowPunct/>
+        <w:topLinePunct w:val="0"/>
+        <w:autoSpaceDE/>
+        <w:autoSpaceDN/>
+        <w:bidi w:val="0"/>
+        <w:adjustRightInd/>
+        <w:snapToGrid/>
+        <w:spacing w:line="300" w:lineRule="auto"/>
+        <w:ind w:left="425" w:leftChars="0" w:hanging="425" w:firstLineChars="0"/>
+        <w:textAlignment w:val="auto"/>
+        <w:rPr>
+          <w:rFonts w:hint="default" w:ascii="Times New Roman" w:hAnsi="Times New Roman" w:cs="Times New Roman"/>
+          <w:sz w:val="27"/>
+          <w:szCs w:val="27"/>
+          <w:lang w:val="en-US"/>
+        </w:rPr>
+      </w:pPr>
+      <w:r>
+        <w:rPr>
+          <w:rFonts w:hint="default" w:ascii="Times New Roman" w:hAnsi="Times New Roman"/>
+          <w:sz w:val="27"/>
+          <w:szCs w:val="27"/>
+          <w:lang w:val="en-US"/>
+        </w:rPr>
+        <w:t>Select the PATH to install Java in Windows.</w:t>
+      </w:r>
+    </w:p>
+    <w:p>
+      <w:pPr>
+        <w:keepNext w:val="0"/>
+        <w:keepLines w:val="0"/>
+        <w:pageBreakBefore w:val="0"/>
+        <w:widowControl/>
+        <w:numPr>
+          <w:ilvl w:val="0"/>
+          <w:numId w:val="5"/>
+        </w:numPr>
+        <w:kinsoku/>
+        <w:wordWrap/>
+        <w:overflowPunct/>
+        <w:topLinePunct w:val="0"/>
+        <w:autoSpaceDE/>
+        <w:autoSpaceDN/>
+        <w:bidi w:val="0"/>
+        <w:adjustRightInd/>
+        <w:snapToGrid/>
+        <w:spacing w:line="300" w:lineRule="auto"/>
+        <w:ind w:left="425" w:leftChars="0" w:hanging="425" w:firstLineChars="0"/>
+        <w:textAlignment w:val="auto"/>
+        <w:rPr>
+          <w:rFonts w:hint="default" w:ascii="Times New Roman" w:hAnsi="Times New Roman" w:cs="Times New Roman"/>
+          <w:sz w:val="27"/>
+          <w:szCs w:val="27"/>
+          <w:lang w:val="en-US"/>
+        </w:rPr>
+      </w:pPr>
+      <w:r>
+        <w:rPr>
+          <w:rFonts w:hint="default" w:ascii="Times New Roman" w:hAnsi="Times New Roman"/>
+          <w:sz w:val="27"/>
+          <w:szCs w:val="27"/>
+          <w:lang w:val="en-US"/>
+        </w:rPr>
+        <w:t>Follow the onscreen instruction. Click close button once the installation is finished.</w:t>
+      </w:r>
+    </w:p>
+    <w:p>
+      <w:pPr>
+        <w:keepNext w:val="0"/>
+        <w:keepLines w:val="0"/>
+        <w:pageBreakBefore w:val="0"/>
+        <w:widowControl/>
+        <w:numPr>
+          <w:ilvl w:val="0"/>
+          <w:numId w:val="5"/>
+        </w:numPr>
+        <w:kinsoku/>
+        <w:wordWrap/>
+        <w:overflowPunct/>
+        <w:topLinePunct w:val="0"/>
+        <w:autoSpaceDE/>
+        <w:autoSpaceDN/>
+        <w:bidi w:val="0"/>
+        <w:adjustRightInd/>
+        <w:snapToGrid/>
+        <w:spacing w:line="300" w:lineRule="auto"/>
+        <w:ind w:left="425" w:leftChars="0" w:hanging="425" w:firstLineChars="0"/>
+        <w:textAlignment w:val="auto"/>
+        <w:rPr>
+          <w:rFonts w:hint="default" w:ascii="Times New Roman" w:hAnsi="Times New Roman" w:cs="Times New Roman"/>
+          <w:sz w:val="27"/>
+          <w:szCs w:val="27"/>
+          <w:lang w:val="en-US"/>
+        </w:rPr>
+      </w:pPr>
+      <w:r>
+        <w:rPr>
+          <w:rFonts w:hint="default" w:ascii="Times New Roman" w:hAnsi="Times New Roman" w:cs="Times New Roman"/>
+          <w:sz w:val="27"/>
+          <w:szCs w:val="27"/>
+          <w:lang w:val="en-US"/>
+        </w:rPr>
+        <w:t>Right click o the This PC and select Properties.</w:t>
+      </w:r>
+    </w:p>
+    <w:p>
+      <w:pPr>
+        <w:keepNext w:val="0"/>
+        <w:keepLines w:val="0"/>
+        <w:pageBreakBefore w:val="0"/>
+        <w:widowControl/>
+        <w:numPr>
+          <w:ilvl w:val="0"/>
+          <w:numId w:val="5"/>
+        </w:numPr>
+        <w:kinsoku/>
+        <w:wordWrap/>
+        <w:overflowPunct/>
+        <w:topLinePunct w:val="0"/>
+        <w:autoSpaceDE/>
+        <w:autoSpaceDN/>
+        <w:bidi w:val="0"/>
+        <w:adjustRightInd/>
+        <w:snapToGrid/>
+        <w:spacing w:line="300" w:lineRule="auto"/>
+        <w:ind w:left="425" w:leftChars="0" w:hanging="425" w:firstLineChars="0"/>
+        <w:textAlignment w:val="auto"/>
+        <w:rPr>
+          <w:rFonts w:hint="default" w:ascii="Times New Roman" w:hAnsi="Times New Roman" w:cs="Times New Roman"/>
+          <w:sz w:val="27"/>
+          <w:szCs w:val="27"/>
+          <w:lang w:val="en-US"/>
+        </w:rPr>
+      </w:pPr>
+      <w:r>
+        <w:rPr>
+          <w:rFonts w:hint="default" w:ascii="Times New Roman" w:hAnsi="Times New Roman" w:cs="Times New Roman"/>
+          <w:sz w:val="27"/>
+          <w:szCs w:val="27"/>
+          <w:lang w:val="en-US"/>
+        </w:rPr>
+        <w:t>Click on Advance Settings.</w:t>
+      </w:r>
+    </w:p>
+    <w:p>
+      <w:pPr>
+        <w:keepNext w:val="0"/>
+        <w:keepLines w:val="0"/>
+        <w:pageBreakBefore w:val="0"/>
+        <w:widowControl/>
+        <w:numPr>
+          <w:ilvl w:val="0"/>
+          <w:numId w:val="5"/>
+        </w:numPr>
+        <w:kinsoku/>
+        <w:wordWrap/>
+        <w:overflowPunct/>
+        <w:topLinePunct w:val="0"/>
+        <w:autoSpaceDE/>
+        <w:autoSpaceDN/>
+        <w:bidi w:val="0"/>
+        <w:adjustRightInd/>
+        <w:snapToGrid/>
+        <w:spacing w:line="300" w:lineRule="auto"/>
+        <w:ind w:left="425" w:leftChars="0" w:hanging="425" w:firstLineChars="0"/>
+        <w:textAlignment w:val="auto"/>
+        <w:rPr>
+          <w:rFonts w:hint="default" w:ascii="Times New Roman" w:hAnsi="Times New Roman" w:cs="Times New Roman"/>
+          <w:sz w:val="27"/>
+          <w:szCs w:val="27"/>
+          <w:lang w:val="en-US"/>
+        </w:rPr>
+      </w:pPr>
+      <w:r>
+        <w:rPr>
+          <w:rFonts w:hint="default" w:ascii="Times New Roman" w:hAnsi="Times New Roman" w:cs="Times New Roman"/>
+          <w:sz w:val="27"/>
+          <w:szCs w:val="27"/>
+          <w:lang w:val="en-US"/>
+        </w:rPr>
+        <w:t>Click on Environment Variables to set Java runtime environment.</w:t>
+      </w:r>
+    </w:p>
+    <w:p>
+      <w:pPr>
+        <w:keepNext w:val="0"/>
+        <w:keepLines w:val="0"/>
+        <w:pageBreakBefore w:val="0"/>
+        <w:widowControl/>
+        <w:numPr>
+          <w:ilvl w:val="0"/>
+          <w:numId w:val="5"/>
+        </w:numPr>
+        <w:kinsoku/>
+        <w:wordWrap/>
+        <w:overflowPunct/>
+        <w:topLinePunct w:val="0"/>
+        <w:autoSpaceDE/>
+        <w:autoSpaceDN/>
+        <w:bidi w:val="0"/>
+        <w:adjustRightInd/>
+        <w:snapToGrid/>
+        <w:spacing w:line="300" w:lineRule="auto"/>
+        <w:ind w:left="425" w:leftChars="0" w:hanging="425" w:firstLineChars="0"/>
+        <w:textAlignment w:val="auto"/>
+        <w:rPr>
+          <w:rFonts w:hint="default" w:ascii="Times New Roman" w:hAnsi="Times New Roman" w:cs="Times New Roman"/>
+          <w:sz w:val="27"/>
+          <w:szCs w:val="27"/>
+          <w:lang w:val="en-US"/>
+        </w:rPr>
+      </w:pPr>
+      <w:r>
+        <w:rPr>
+          <w:rFonts w:hint="default" w:ascii="Times New Roman" w:hAnsi="Times New Roman" w:cs="Times New Roman"/>
+          <w:sz w:val="27"/>
+          <w:szCs w:val="27"/>
+          <w:lang w:val="en-US"/>
+        </w:rPr>
+        <w:t>Click on New Button of User variables.</w:t>
+      </w:r>
+    </w:p>
+    <w:p>
+      <w:pPr>
+        <w:keepNext w:val="0"/>
+        <w:keepLines w:val="0"/>
+        <w:pageBreakBefore w:val="0"/>
+        <w:widowControl/>
+        <w:numPr>
+          <w:ilvl w:val="0"/>
+          <w:numId w:val="5"/>
+        </w:numPr>
+        <w:kinsoku/>
+        <w:wordWrap/>
+        <w:overflowPunct/>
+        <w:topLinePunct w:val="0"/>
+        <w:autoSpaceDE/>
+        <w:autoSpaceDN/>
+        <w:bidi w:val="0"/>
+        <w:adjustRightInd/>
+        <w:snapToGrid/>
+        <w:spacing w:line="300" w:lineRule="auto"/>
+        <w:ind w:left="425" w:leftChars="0" w:hanging="425" w:firstLineChars="0"/>
+        <w:textAlignment w:val="auto"/>
+        <w:rPr>
+          <w:rFonts w:hint="default" w:ascii="Times New Roman" w:hAnsi="Times New Roman" w:cs="Times New Roman"/>
+          <w:sz w:val="27"/>
+          <w:szCs w:val="27"/>
+          <w:lang w:val="en-US"/>
+        </w:rPr>
+      </w:pPr>
+      <w:r>
+        <w:rPr>
+          <w:rFonts w:hint="default" w:ascii="Times New Roman" w:hAnsi="Times New Roman" w:cs="Times New Roman"/>
+          <w:sz w:val="27"/>
+          <w:szCs w:val="27"/>
+          <w:lang w:val="en-US"/>
+        </w:rPr>
+        <w:t>Type PATH in the Variable name.</w:t>
+      </w:r>
+    </w:p>
+    <w:p>
+      <w:pPr>
+        <w:keepNext w:val="0"/>
+        <w:keepLines w:val="0"/>
+        <w:pageBreakBefore w:val="0"/>
+        <w:widowControl/>
+        <w:numPr>
+          <w:ilvl w:val="0"/>
+          <w:numId w:val="5"/>
+        </w:numPr>
+        <w:kinsoku/>
+        <w:wordWrap/>
+        <w:overflowPunct/>
+        <w:topLinePunct w:val="0"/>
+        <w:autoSpaceDE/>
+        <w:autoSpaceDN/>
+        <w:bidi w:val="0"/>
+        <w:adjustRightInd/>
+        <w:snapToGrid/>
+        <w:spacing w:line="300" w:lineRule="auto"/>
+        <w:ind w:left="425" w:leftChars="0" w:hanging="425" w:firstLineChars="0"/>
+        <w:textAlignment w:val="auto"/>
+        <w:rPr>
+          <w:rFonts w:hint="default" w:ascii="Times New Roman" w:hAnsi="Times New Roman" w:cs="Times New Roman"/>
+          <w:sz w:val="27"/>
+          <w:szCs w:val="27"/>
+          <w:lang w:val="en-US"/>
+        </w:rPr>
+      </w:pPr>
+      <w:r>
+        <w:rPr>
+          <w:rFonts w:hint="default" w:ascii="Times New Roman" w:hAnsi="Times New Roman" w:cs="Times New Roman"/>
+          <w:sz w:val="27"/>
+          <w:szCs w:val="27"/>
+          <w:lang w:val="en-US"/>
+        </w:rPr>
+        <w:t>Type the path, of bin folder which is install in JDK folder, in Variable Value and click OK.</w:t>
+      </w:r>
+    </w:p>
+    <w:p>
+      <w:pPr>
+        <w:keepNext w:val="0"/>
+        <w:keepLines w:val="0"/>
+        <w:pageBreakBefore w:val="0"/>
+        <w:widowControl/>
+        <w:numPr>
+          <w:ilvl w:val="0"/>
+          <w:numId w:val="5"/>
+        </w:numPr>
+        <w:kinsoku/>
+        <w:wordWrap/>
+        <w:overflowPunct/>
+        <w:topLinePunct w:val="0"/>
+        <w:autoSpaceDE/>
+        <w:autoSpaceDN/>
+        <w:bidi w:val="0"/>
+        <w:adjustRightInd/>
+        <w:snapToGrid/>
+        <w:spacing w:line="300" w:lineRule="auto"/>
+        <w:ind w:left="425" w:leftChars="0" w:hanging="425" w:firstLineChars="0"/>
+        <w:textAlignment w:val="auto"/>
+        <w:rPr>
+          <w:rFonts w:hint="default" w:ascii="Times New Roman" w:hAnsi="Times New Roman" w:cs="Times New Roman"/>
+          <w:sz w:val="27"/>
+          <w:szCs w:val="27"/>
+          <w:lang w:val="en-US"/>
+        </w:rPr>
+      </w:pPr>
+      <w:r>
+        <w:rPr>
+          <w:rFonts w:hint="default" w:ascii="Times New Roman" w:hAnsi="Times New Roman" w:cs="Times New Roman"/>
+          <w:sz w:val="27"/>
+          <w:szCs w:val="27"/>
+          <w:lang w:val="en-US"/>
+        </w:rPr>
+        <w:t>Follow similar process to set the CLASSPATH.</w:t>
+      </w:r>
+    </w:p>
+    <w:p>
+      <w:pPr>
+        <w:keepNext w:val="0"/>
+        <w:keepLines w:val="0"/>
+        <w:pageBreakBefore w:val="0"/>
+        <w:widowControl/>
+        <w:numPr>
+          <w:ilvl w:val="0"/>
+          <w:numId w:val="5"/>
+        </w:numPr>
+        <w:kinsoku/>
+        <w:wordWrap/>
+        <w:overflowPunct/>
+        <w:topLinePunct w:val="0"/>
+        <w:autoSpaceDE/>
+        <w:autoSpaceDN/>
+        <w:bidi w:val="0"/>
+        <w:adjustRightInd/>
+        <w:snapToGrid/>
+        <w:spacing w:line="300" w:lineRule="auto"/>
+        <w:ind w:left="425" w:leftChars="0" w:hanging="425" w:firstLineChars="0"/>
+        <w:textAlignment w:val="auto"/>
+        <w:rPr>
+          <w:rFonts w:hint="default" w:ascii="Times New Roman" w:hAnsi="Times New Roman" w:cs="Times New Roman"/>
+          <w:sz w:val="27"/>
+          <w:szCs w:val="27"/>
+          <w:lang w:val="en-US"/>
+        </w:rPr>
+      </w:pPr>
+      <w:r>
+        <w:rPr>
+          <w:rFonts w:hint="default" w:ascii="Times New Roman" w:hAnsi="Times New Roman" w:cs="Times New Roman"/>
+          <w:sz w:val="27"/>
+          <w:szCs w:val="27"/>
+          <w:lang w:val="en-US"/>
+        </w:rPr>
+        <w:t>Go to command prompt and type javac.</w:t>
+      </w:r>
     </w:p>
     <w:p>
       <w:pPr>
@@ -3234,22 +4312,6 @@
     </w:p>
     <w:p>
       <w:pPr>
-        <w:keepNext w:val="0"/>
-        <w:keepLines w:val="0"/>
-        <w:pageBreakBefore w:val="0"/>
-        <w:widowControl/>
-        <w:kinsoku/>
-        <w:wordWrap/>
-        <w:overflowPunct/>
-        <w:topLinePunct w:val="0"/>
-        <w:autoSpaceDE/>
-        <w:autoSpaceDN/>
-        <w:bidi w:val="0"/>
-        <w:adjustRightInd/>
-        <w:snapToGrid/>
-        <w:spacing w:line="300" w:lineRule="auto"/>
-        <w:jc w:val="center"/>
-        <w:textAlignment w:val="auto"/>
         <w:rPr>
           <w:rFonts w:hint="default" w:ascii="Times New Roman" w:hAnsi="Times New Roman" w:cs="Times New Roman"/>
           <w:b/>
@@ -3268,6 +4330,45 @@
           <w:szCs w:val="36"/>
           <w:lang w:val="en-US"/>
         </w:rPr>
+        <w:br w:type="page"/>
+      </w:r>
+    </w:p>
+    <w:p>
+      <w:pPr>
+        <w:keepNext w:val="0"/>
+        <w:keepLines w:val="0"/>
+        <w:pageBreakBefore w:val="0"/>
+        <w:widowControl/>
+        <w:kinsoku/>
+        <w:wordWrap/>
+        <w:overflowPunct/>
+        <w:topLinePunct w:val="0"/>
+        <w:autoSpaceDE/>
+        <w:autoSpaceDN/>
+        <w:bidi w:val="0"/>
+        <w:adjustRightInd/>
+        <w:snapToGrid/>
+        <w:spacing w:line="300" w:lineRule="auto"/>
+        <w:jc w:val="center"/>
+        <w:textAlignment w:val="auto"/>
+        <w:rPr>
+          <w:rFonts w:hint="default" w:ascii="Times New Roman" w:hAnsi="Times New Roman" w:cs="Times New Roman"/>
+          <w:b/>
+          <w:bCs/>
+          <w:sz w:val="36"/>
+          <w:szCs w:val="36"/>
+          <w:lang w:val="en-US"/>
+        </w:rPr>
+      </w:pPr>
+      <w:r>
+        <w:rPr>
+          <w:rFonts w:hint="default" w:ascii="Times New Roman" w:hAnsi="Times New Roman" w:cs="Times New Roman"/>
+          <w:b/>
+          <w:bCs/>
+          <w:sz w:val="36"/>
+          <w:szCs w:val="36"/>
+          <w:lang w:val="en-US"/>
+        </w:rPr>
         <w:t>Experiment 8</w:t>
       </w:r>
     </w:p>
@@ -3397,22 +4498,6 @@
     </w:p>
     <w:p>
       <w:pPr>
-        <w:keepNext w:val="0"/>
-        <w:keepLines w:val="0"/>
-        <w:pageBreakBefore w:val="0"/>
-        <w:widowControl/>
-        <w:kinsoku/>
-        <w:wordWrap/>
-        <w:overflowPunct/>
-        <w:topLinePunct w:val="0"/>
-        <w:autoSpaceDE/>
-        <w:autoSpaceDN/>
-        <w:bidi w:val="0"/>
-        <w:adjustRightInd/>
-        <w:snapToGrid/>
-        <w:spacing w:line="300" w:lineRule="auto"/>
-        <w:jc w:val="center"/>
-        <w:textAlignment w:val="auto"/>
         <w:rPr>
           <w:rFonts w:hint="default" w:ascii="Times New Roman" w:hAnsi="Times New Roman" w:cs="Times New Roman"/>
           <w:b/>
@@ -3431,6 +4516,45 @@
           <w:szCs w:val="36"/>
           <w:lang w:val="en-US"/>
         </w:rPr>
+        <w:br w:type="page"/>
+      </w:r>
+    </w:p>
+    <w:p>
+      <w:pPr>
+        <w:keepNext w:val="0"/>
+        <w:keepLines w:val="0"/>
+        <w:pageBreakBefore w:val="0"/>
+        <w:widowControl/>
+        <w:kinsoku/>
+        <w:wordWrap/>
+        <w:overflowPunct/>
+        <w:topLinePunct w:val="0"/>
+        <w:autoSpaceDE/>
+        <w:autoSpaceDN/>
+        <w:bidi w:val="0"/>
+        <w:adjustRightInd/>
+        <w:snapToGrid/>
+        <w:spacing w:line="300" w:lineRule="auto"/>
+        <w:jc w:val="center"/>
+        <w:textAlignment w:val="auto"/>
+        <w:rPr>
+          <w:rFonts w:hint="default" w:ascii="Times New Roman" w:hAnsi="Times New Roman" w:cs="Times New Roman"/>
+          <w:b/>
+          <w:bCs/>
+          <w:sz w:val="36"/>
+          <w:szCs w:val="36"/>
+          <w:lang w:val="en-US"/>
+        </w:rPr>
+      </w:pPr>
+      <w:r>
+        <w:rPr>
+          <w:rFonts w:hint="default" w:ascii="Times New Roman" w:hAnsi="Times New Roman" w:cs="Times New Roman"/>
+          <w:b/>
+          <w:bCs/>
+          <w:sz w:val="36"/>
+          <w:szCs w:val="36"/>
+          <w:lang w:val="en-US"/>
+        </w:rPr>
         <w:t>Experiment 9</w:t>
       </w:r>
     </w:p>
@@ -3507,8 +4631,8 @@
         <w:textAlignment w:val="auto"/>
         <w:rPr>
           <w:rFonts w:hint="default" w:ascii="Times New Roman" w:hAnsi="Times New Roman" w:cs="Times New Roman"/>
-          <w:sz w:val="24"/>
-          <w:szCs w:val="24"/>
+          <w:sz w:val="27"/>
+          <w:szCs w:val="27"/>
           <w:lang w:val="en-US"/>
         </w:rPr>
       </w:pPr>
@@ -3526,56 +4650,319 @@
       <w:r>
         <w:rPr>
           <w:rFonts w:hint="default" w:ascii="Times New Roman" w:hAnsi="Times New Roman" w:cs="Times New Roman"/>
+          <w:sz w:val="27"/>
+          <w:szCs w:val="27"/>
+          <w:lang w:val="en-US"/>
+        </w:rPr>
+        <w:t xml:space="preserve"> To create java file follow the following steps :</w:t>
+      </w:r>
+    </w:p>
+    <w:p>
+      <w:pPr>
+        <w:keepNext w:val="0"/>
+        <w:keepLines w:val="0"/>
+        <w:pageBreakBefore w:val="0"/>
+        <w:widowControl/>
+        <w:numPr>
+          <w:ilvl w:val="0"/>
+          <w:numId w:val="6"/>
+        </w:numPr>
+        <w:kinsoku/>
+        <w:wordWrap/>
+        <w:overflowPunct/>
+        <w:topLinePunct w:val="0"/>
+        <w:autoSpaceDE/>
+        <w:autoSpaceDN/>
+        <w:bidi w:val="0"/>
+        <w:adjustRightInd/>
+        <w:snapToGrid/>
+        <w:spacing w:line="300" w:lineRule="auto"/>
+        <w:ind w:left="425" w:leftChars="0" w:hanging="425" w:firstLineChars="0"/>
+        <w:textAlignment w:val="auto"/>
+        <w:rPr>
+          <w:rFonts w:hint="default" w:ascii="Times New Roman" w:hAnsi="Times New Roman" w:cs="Times New Roman"/>
+          <w:sz w:val="27"/>
+          <w:szCs w:val="27"/>
+          <w:lang w:val="en-US"/>
+        </w:rPr>
+      </w:pPr>
+      <w:r>
+        <w:rPr>
+          <w:rFonts w:hint="default" w:ascii="Times New Roman" w:hAnsi="Times New Roman" w:cs="Times New Roman"/>
+          <w:sz w:val="27"/>
+          <w:szCs w:val="27"/>
+          <w:lang w:val="en-US"/>
+        </w:rPr>
+        <w:t>Open notepad and write your program.</w:t>
+      </w:r>
+    </w:p>
+    <w:p>
+      <w:pPr>
+        <w:keepNext w:val="0"/>
+        <w:keepLines w:val="0"/>
+        <w:pageBreakBefore w:val="0"/>
+        <w:widowControl/>
+        <w:numPr>
+          <w:ilvl w:val="0"/>
+          <w:numId w:val="6"/>
+        </w:numPr>
+        <w:kinsoku/>
+        <w:wordWrap/>
+        <w:overflowPunct/>
+        <w:topLinePunct w:val="0"/>
+        <w:autoSpaceDE/>
+        <w:autoSpaceDN/>
+        <w:bidi w:val="0"/>
+        <w:adjustRightInd/>
+        <w:snapToGrid/>
+        <w:spacing w:line="300" w:lineRule="auto"/>
+        <w:ind w:left="425" w:leftChars="0" w:hanging="425" w:firstLineChars="0"/>
+        <w:textAlignment w:val="auto"/>
+        <w:rPr>
+          <w:rFonts w:hint="default" w:ascii="Times New Roman" w:hAnsi="Times New Roman" w:cs="Times New Roman"/>
+          <w:sz w:val="27"/>
+          <w:szCs w:val="27"/>
+          <w:lang w:val="en-US"/>
+        </w:rPr>
+      </w:pPr>
+      <w:r>
+        <w:rPr>
+          <w:rFonts w:hint="default" w:ascii="Times New Roman" w:hAnsi="Times New Roman" w:cs="Times New Roman"/>
+          <w:sz w:val="27"/>
+          <w:szCs w:val="27"/>
+          <w:lang w:val="en-US"/>
+        </w:rPr>
+        <w:t>Save the file with extension .java.</w:t>
+      </w:r>
+    </w:p>
+    <w:p>
+      <w:pPr>
+        <w:keepNext w:val="0"/>
+        <w:keepLines w:val="0"/>
+        <w:pageBreakBefore w:val="0"/>
+        <w:widowControl/>
+        <w:numPr>
+          <w:ilvl w:val="0"/>
+          <w:numId w:val="0"/>
+        </w:numPr>
+        <w:tabs>
+          <w:tab w:val="left" w:pos="425"/>
+        </w:tabs>
+        <w:kinsoku/>
+        <w:wordWrap/>
+        <w:overflowPunct/>
+        <w:topLinePunct w:val="0"/>
+        <w:autoSpaceDE/>
+        <w:autoSpaceDN/>
+        <w:bidi w:val="0"/>
+        <w:adjustRightInd/>
+        <w:snapToGrid/>
+        <w:spacing w:line="300" w:lineRule="auto"/>
+        <w:ind w:leftChars="0"/>
+        <w:textAlignment w:val="auto"/>
+        <w:rPr>
+          <w:rFonts w:hint="default" w:ascii="Times New Roman" w:hAnsi="Times New Roman" w:cs="Times New Roman"/>
+          <w:sz w:val="27"/>
+          <w:szCs w:val="27"/>
+          <w:lang w:val="en-US"/>
+        </w:rPr>
+      </w:pPr>
+      <w:r>
+        <w:rPr>
+          <w:rFonts w:hint="default" w:ascii="Times New Roman" w:hAnsi="Times New Roman" w:cs="Times New Roman"/>
+          <w:sz w:val="27"/>
+          <w:szCs w:val="27"/>
+          <w:lang w:val="en-US"/>
+        </w:rPr>
+        <w:t>And your java program is created.</w:t>
+      </w:r>
+    </w:p>
+    <w:p>
+      <w:pPr>
+        <w:keepNext w:val="0"/>
+        <w:keepLines w:val="0"/>
+        <w:pageBreakBefore w:val="0"/>
+        <w:widowControl/>
+        <w:numPr>
+          <w:ilvl w:val="0"/>
+          <w:numId w:val="0"/>
+        </w:numPr>
+        <w:tabs>
+          <w:tab w:val="left" w:pos="425"/>
+        </w:tabs>
+        <w:kinsoku/>
+        <w:wordWrap/>
+        <w:overflowPunct/>
+        <w:topLinePunct w:val="0"/>
+        <w:autoSpaceDE/>
+        <w:autoSpaceDN/>
+        <w:bidi w:val="0"/>
+        <w:adjustRightInd/>
+        <w:snapToGrid/>
+        <w:spacing w:line="300" w:lineRule="auto"/>
+        <w:ind w:leftChars="0"/>
+        <w:textAlignment w:val="auto"/>
+        <w:rPr>
+          <w:rFonts w:hint="default" w:ascii="Times New Roman" w:hAnsi="Times New Roman" w:cs="Times New Roman"/>
+          <w:sz w:val="27"/>
+          <w:szCs w:val="27"/>
+          <w:lang w:val="en-US"/>
+        </w:rPr>
+      </w:pPr>
+      <w:r>
+        <w:rPr>
+          <w:rFonts w:hint="default" w:ascii="Times New Roman" w:hAnsi="Times New Roman" w:cs="Times New Roman"/>
+          <w:sz w:val="27"/>
+          <w:szCs w:val="27"/>
+          <w:lang w:val="en-US"/>
+        </w:rPr>
+        <w:t>javac &lt;file_name&gt; command is used to compile the java code and java &lt;name&gt; is used to execute the code. Following are the steps to compile and run the java code :</w:t>
+      </w:r>
+    </w:p>
+    <w:p>
+      <w:pPr>
+        <w:keepNext w:val="0"/>
+        <w:keepLines w:val="0"/>
+        <w:pageBreakBefore w:val="0"/>
+        <w:widowControl/>
+        <w:numPr>
+          <w:ilvl w:val="0"/>
+          <w:numId w:val="7"/>
+        </w:numPr>
+        <w:kinsoku/>
+        <w:wordWrap/>
+        <w:overflowPunct/>
+        <w:topLinePunct w:val="0"/>
+        <w:autoSpaceDE/>
+        <w:autoSpaceDN/>
+        <w:bidi w:val="0"/>
+        <w:adjustRightInd/>
+        <w:snapToGrid/>
+        <w:spacing w:line="300" w:lineRule="auto"/>
+        <w:ind w:left="425" w:leftChars="0" w:hanging="425" w:firstLineChars="0"/>
+        <w:textAlignment w:val="auto"/>
+        <w:rPr>
+          <w:rFonts w:hint="default" w:ascii="Times New Roman" w:hAnsi="Times New Roman" w:cs="Times New Roman"/>
+          <w:sz w:val="27"/>
+          <w:szCs w:val="27"/>
+          <w:lang w:val="en-US"/>
+        </w:rPr>
+      </w:pPr>
+      <w:r>
+        <w:rPr>
+          <w:rFonts w:hint="default" w:ascii="Times New Roman" w:hAnsi="Times New Roman" w:cs="Times New Roman"/>
+          <w:sz w:val="27"/>
+          <w:szCs w:val="27"/>
+          <w:lang w:val="en-US"/>
+        </w:rPr>
+        <w:t>First navigate to the folder where your java file is stored using cd &lt;directory_name&gt; command.</w:t>
+      </w:r>
+    </w:p>
+    <w:p>
+      <w:pPr>
+        <w:keepNext w:val="0"/>
+        <w:keepLines w:val="0"/>
+        <w:pageBreakBefore w:val="0"/>
+        <w:widowControl/>
+        <w:numPr>
+          <w:ilvl w:val="0"/>
+          <w:numId w:val="7"/>
+        </w:numPr>
+        <w:kinsoku/>
+        <w:wordWrap/>
+        <w:overflowPunct/>
+        <w:topLinePunct w:val="0"/>
+        <w:autoSpaceDE/>
+        <w:autoSpaceDN/>
+        <w:bidi w:val="0"/>
+        <w:adjustRightInd/>
+        <w:snapToGrid/>
+        <w:spacing w:line="300" w:lineRule="auto"/>
+        <w:ind w:left="425" w:leftChars="0" w:hanging="425" w:firstLineChars="0"/>
+        <w:textAlignment w:val="auto"/>
+        <w:rPr>
+          <w:rFonts w:hint="default" w:ascii="Times New Roman" w:hAnsi="Times New Roman" w:cs="Times New Roman"/>
+          <w:sz w:val="27"/>
+          <w:szCs w:val="27"/>
+          <w:lang w:val="en-US"/>
+        </w:rPr>
+      </w:pPr>
+      <w:r>
+        <w:rPr>
+          <w:rFonts w:hint="default" w:ascii="Times New Roman" w:hAnsi="Times New Roman" w:cs="Times New Roman"/>
+          <w:sz w:val="27"/>
+          <w:szCs w:val="27"/>
+          <w:lang w:val="en-US"/>
+        </w:rPr>
+        <w:t>Type javac &lt;file_name&gt;,  to compile your code.</w:t>
+      </w:r>
+    </w:p>
+    <w:p>
+      <w:pPr>
+        <w:keepNext w:val="0"/>
+        <w:keepLines w:val="0"/>
+        <w:pageBreakBefore w:val="0"/>
+        <w:widowControl/>
+        <w:numPr>
+          <w:ilvl w:val="0"/>
+          <w:numId w:val="7"/>
+        </w:numPr>
+        <w:kinsoku/>
+        <w:wordWrap/>
+        <w:overflowPunct/>
+        <w:topLinePunct w:val="0"/>
+        <w:autoSpaceDE/>
+        <w:autoSpaceDN/>
+        <w:bidi w:val="0"/>
+        <w:adjustRightInd/>
+        <w:snapToGrid/>
+        <w:spacing w:line="300" w:lineRule="auto"/>
+        <w:ind w:left="425" w:leftChars="0" w:hanging="425" w:firstLineChars="0"/>
+        <w:textAlignment w:val="auto"/>
+        <w:rPr>
+          <w:rFonts w:hint="default" w:ascii="Times New Roman" w:hAnsi="Times New Roman" w:cs="Times New Roman"/>
+          <w:sz w:val="27"/>
+          <w:szCs w:val="27"/>
+          <w:lang w:val="en-US"/>
+        </w:rPr>
+      </w:pPr>
+      <w:r>
+        <w:rPr>
+          <w:rFonts w:hint="default" w:ascii="Times New Roman" w:hAnsi="Times New Roman" w:cs="Times New Roman"/>
+          <w:sz w:val="27"/>
+          <w:szCs w:val="27"/>
+          <w:lang w:val="en-US"/>
+        </w:rPr>
+        <w:t>If no error message appear then type java &lt;name&gt; to execute the code.</w:t>
+      </w:r>
+    </w:p>
+    <w:p>
+      <w:pPr>
+        <w:keepNext w:val="0"/>
+        <w:keepLines w:val="0"/>
+        <w:pageBreakBefore w:val="0"/>
+        <w:widowControl/>
+        <w:kinsoku/>
+        <w:wordWrap/>
+        <w:overflowPunct/>
+        <w:topLinePunct w:val="0"/>
+        <w:autoSpaceDE/>
+        <w:autoSpaceDN/>
+        <w:bidi w:val="0"/>
+        <w:adjustRightInd/>
+        <w:snapToGrid/>
+        <w:spacing w:line="300" w:lineRule="auto"/>
+        <w:textAlignment w:val="auto"/>
+        <w:rPr>
+          <w:rFonts w:hint="default" w:ascii="Times New Roman" w:hAnsi="Times New Roman" w:cs="Times New Roman"/>
           <w:sz w:val="24"/>
           <w:szCs w:val="24"/>
           <w:lang w:val="en-US"/>
         </w:rPr>
-        <w:t xml:space="preserve"> </w:t>
-      </w:r>
-    </w:p>
-    <w:p>
-      <w:pPr>
-        <w:keepNext w:val="0"/>
-        <w:keepLines w:val="0"/>
-        <w:pageBreakBefore w:val="0"/>
-        <w:widowControl/>
-        <w:kinsoku/>
-        <w:wordWrap/>
-        <w:overflowPunct/>
-        <w:topLinePunct w:val="0"/>
-        <w:autoSpaceDE/>
-        <w:autoSpaceDN/>
-        <w:bidi w:val="0"/>
-        <w:adjustRightInd/>
-        <w:snapToGrid/>
-        <w:spacing w:line="300" w:lineRule="auto"/>
-        <w:textAlignment w:val="auto"/>
-        <w:rPr>
-          <w:rFonts w:hint="default" w:ascii="Times New Roman" w:hAnsi="Times New Roman" w:cs="Times New Roman"/>
-          <w:sz w:val="24"/>
-          <w:szCs w:val="24"/>
-          <w:lang w:val="en-US"/>
-        </w:rPr>
-      </w:pPr>
-    </w:p>
-    <w:p>
-      <w:pPr>
-        <w:keepNext w:val="0"/>
-        <w:keepLines w:val="0"/>
-        <w:pageBreakBefore w:val="0"/>
-        <w:widowControl/>
-        <w:kinsoku/>
-        <w:wordWrap/>
-        <w:overflowPunct/>
-        <w:topLinePunct w:val="0"/>
-        <w:autoSpaceDE/>
-        <w:autoSpaceDN/>
-        <w:bidi w:val="0"/>
-        <w:adjustRightInd/>
-        <w:snapToGrid/>
-        <w:spacing w:line="300" w:lineRule="auto"/>
-        <w:jc w:val="center"/>
-        <w:textAlignment w:val="auto"/>
+      </w:pPr>
+    </w:p>
+    <w:p>
+      <w:pPr>
         <w:rPr>
           <w:rFonts w:hint="default" w:ascii="Times New Roman" w:hAnsi="Times New Roman" w:cs="Times New Roman"/>
           <w:b/>
@@ -3594,6 +4981,45 @@
           <w:szCs w:val="36"/>
           <w:lang w:val="en-US"/>
         </w:rPr>
+        <w:br w:type="page"/>
+      </w:r>
+    </w:p>
+    <w:p>
+      <w:pPr>
+        <w:keepNext w:val="0"/>
+        <w:keepLines w:val="0"/>
+        <w:pageBreakBefore w:val="0"/>
+        <w:widowControl/>
+        <w:kinsoku/>
+        <w:wordWrap/>
+        <w:overflowPunct/>
+        <w:topLinePunct w:val="0"/>
+        <w:autoSpaceDE/>
+        <w:autoSpaceDN/>
+        <w:bidi w:val="0"/>
+        <w:adjustRightInd/>
+        <w:snapToGrid/>
+        <w:spacing w:line="300" w:lineRule="auto"/>
+        <w:jc w:val="center"/>
+        <w:textAlignment w:val="auto"/>
+        <w:rPr>
+          <w:rFonts w:hint="default" w:ascii="Times New Roman" w:hAnsi="Times New Roman" w:cs="Times New Roman"/>
+          <w:b/>
+          <w:bCs/>
+          <w:sz w:val="36"/>
+          <w:szCs w:val="36"/>
+          <w:lang w:val="en-US"/>
+        </w:rPr>
+      </w:pPr>
+      <w:r>
+        <w:rPr>
+          <w:rFonts w:hint="default" w:ascii="Times New Roman" w:hAnsi="Times New Roman" w:cs="Times New Roman"/>
+          <w:b/>
+          <w:bCs/>
+          <w:sz w:val="36"/>
+          <w:szCs w:val="36"/>
+          <w:lang w:val="en-US"/>
+        </w:rPr>
         <w:t>Experiment 10</w:t>
       </w:r>
     </w:p>
@@ -3751,22 +5177,6 @@
     </w:p>
     <w:p>
       <w:pPr>
-        <w:keepNext w:val="0"/>
-        <w:keepLines w:val="0"/>
-        <w:pageBreakBefore w:val="0"/>
-        <w:widowControl/>
-        <w:kinsoku/>
-        <w:wordWrap/>
-        <w:overflowPunct/>
-        <w:topLinePunct w:val="0"/>
-        <w:autoSpaceDE/>
-        <w:autoSpaceDN/>
-        <w:bidi w:val="0"/>
-        <w:adjustRightInd/>
-        <w:snapToGrid/>
-        <w:spacing w:line="300" w:lineRule="auto"/>
-        <w:jc w:val="center"/>
-        <w:textAlignment w:val="auto"/>
         <w:rPr>
           <w:rFonts w:hint="default" w:ascii="Times New Roman" w:hAnsi="Times New Roman" w:cs="Times New Roman"/>
           <w:b/>
@@ -3785,6 +5195,45 @@
           <w:szCs w:val="36"/>
           <w:lang w:val="en-US"/>
         </w:rPr>
+        <w:br w:type="page"/>
+      </w:r>
+    </w:p>
+    <w:p>
+      <w:pPr>
+        <w:keepNext w:val="0"/>
+        <w:keepLines w:val="0"/>
+        <w:pageBreakBefore w:val="0"/>
+        <w:widowControl/>
+        <w:kinsoku/>
+        <w:wordWrap/>
+        <w:overflowPunct/>
+        <w:topLinePunct w:val="0"/>
+        <w:autoSpaceDE/>
+        <w:autoSpaceDN/>
+        <w:bidi w:val="0"/>
+        <w:adjustRightInd/>
+        <w:snapToGrid/>
+        <w:spacing w:line="300" w:lineRule="auto"/>
+        <w:jc w:val="center"/>
+        <w:textAlignment w:val="auto"/>
+        <w:rPr>
+          <w:rFonts w:hint="default" w:ascii="Times New Roman" w:hAnsi="Times New Roman" w:cs="Times New Roman"/>
+          <w:b/>
+          <w:bCs/>
+          <w:sz w:val="36"/>
+          <w:szCs w:val="36"/>
+          <w:lang w:val="en-US"/>
+        </w:rPr>
+      </w:pPr>
+      <w:r>
+        <w:rPr>
+          <w:rFonts w:hint="default" w:ascii="Times New Roman" w:hAnsi="Times New Roman" w:cs="Times New Roman"/>
+          <w:b/>
+          <w:bCs/>
+          <w:sz w:val="36"/>
+          <w:szCs w:val="36"/>
+          <w:lang w:val="en-US"/>
+        </w:rPr>
         <w:t>Experiment 11</w:t>
       </w:r>
     </w:p>
@@ -3923,22 +5372,6 @@
     </w:p>
     <w:p>
       <w:pPr>
-        <w:keepNext w:val="0"/>
-        <w:keepLines w:val="0"/>
-        <w:pageBreakBefore w:val="0"/>
-        <w:widowControl/>
-        <w:kinsoku/>
-        <w:wordWrap/>
-        <w:overflowPunct/>
-        <w:topLinePunct w:val="0"/>
-        <w:autoSpaceDE/>
-        <w:autoSpaceDN/>
-        <w:bidi w:val="0"/>
-        <w:adjustRightInd/>
-        <w:snapToGrid/>
-        <w:spacing w:line="300" w:lineRule="auto"/>
-        <w:jc w:val="center"/>
-        <w:textAlignment w:val="auto"/>
         <w:rPr>
           <w:rFonts w:hint="default" w:ascii="Times New Roman" w:hAnsi="Times New Roman" w:cs="Times New Roman"/>
           <w:b/>
@@ -3957,6 +5390,45 @@
           <w:szCs w:val="36"/>
           <w:lang w:val="en-US"/>
         </w:rPr>
+        <w:br w:type="page"/>
+      </w:r>
+    </w:p>
+    <w:p>
+      <w:pPr>
+        <w:keepNext w:val="0"/>
+        <w:keepLines w:val="0"/>
+        <w:pageBreakBefore w:val="0"/>
+        <w:widowControl/>
+        <w:kinsoku/>
+        <w:wordWrap/>
+        <w:overflowPunct/>
+        <w:topLinePunct w:val="0"/>
+        <w:autoSpaceDE/>
+        <w:autoSpaceDN/>
+        <w:bidi w:val="0"/>
+        <w:adjustRightInd/>
+        <w:snapToGrid/>
+        <w:spacing w:line="300" w:lineRule="auto"/>
+        <w:jc w:val="center"/>
+        <w:textAlignment w:val="auto"/>
+        <w:rPr>
+          <w:rFonts w:hint="default" w:ascii="Times New Roman" w:hAnsi="Times New Roman" w:cs="Times New Roman"/>
+          <w:b/>
+          <w:bCs/>
+          <w:sz w:val="36"/>
+          <w:szCs w:val="36"/>
+          <w:lang w:val="en-US"/>
+        </w:rPr>
+      </w:pPr>
+      <w:r>
+        <w:rPr>
+          <w:rFonts w:hint="default" w:ascii="Times New Roman" w:hAnsi="Times New Roman" w:cs="Times New Roman"/>
+          <w:b/>
+          <w:bCs/>
+          <w:sz w:val="36"/>
+          <w:szCs w:val="36"/>
+          <w:lang w:val="en-US"/>
+        </w:rPr>
         <w:t>Experiment 12</w:t>
       </w:r>
     </w:p>
@@ -4025,7 +5497,7 @@
     </w:p>
     <w:p>
       <w:pPr>
-        <w:pStyle w:val="5"/>
+        <w:pStyle w:val="7"/>
         <w:keepNext w:val="0"/>
         <w:keepLines w:val="0"/>
         <w:pageBreakBefore w:val="0"/>
@@ -4087,14 +5559,14 @@
     </w:p>
     <w:p>
       <w:pPr>
-        <w:pStyle w:val="5"/>
+        <w:pStyle w:val="7"/>
         <w:keepNext w:val="0"/>
         <w:keepLines w:val="0"/>
         <w:pageBreakBefore w:val="0"/>
         <w:widowControl/>
         <w:numPr>
           <w:ilvl w:val="0"/>
-          <w:numId w:val="5"/>
+          <w:numId w:val="8"/>
         </w:numPr>
         <w:kinsoku/>
         <w:wordWrap/>
@@ -4148,7 +5620,7 @@
       </w:r>
       <w:r>
         <w:rPr>
-          <w:rStyle w:val="4"/>
+          <w:rStyle w:val="6"/>
           <w:rFonts w:hint="default" w:ascii="Times New Roman" w:hAnsi="Times New Roman" w:eastAsia="sans-serif" w:cs="Times New Roman"/>
           <w:b w:val="0"/>
           <w:bCs w:val="0"/>
@@ -4192,14 +5664,14 @@
     </w:p>
     <w:p>
       <w:pPr>
-        <w:pStyle w:val="5"/>
+        <w:pStyle w:val="7"/>
         <w:keepNext w:val="0"/>
         <w:keepLines w:val="0"/>
         <w:pageBreakBefore w:val="0"/>
         <w:widowControl/>
         <w:numPr>
           <w:ilvl w:val="0"/>
-          <w:numId w:val="5"/>
+          <w:numId w:val="8"/>
         </w:numPr>
         <w:kinsoku/>
         <w:wordWrap/>
@@ -4230,14 +5702,14 @@
     </w:p>
     <w:p>
       <w:pPr>
-        <w:pStyle w:val="5"/>
+        <w:pStyle w:val="7"/>
         <w:keepNext w:val="0"/>
         <w:keepLines w:val="0"/>
         <w:pageBreakBefore w:val="0"/>
         <w:widowControl/>
         <w:numPr>
           <w:ilvl w:val="0"/>
-          <w:numId w:val="5"/>
+          <w:numId w:val="8"/>
         </w:numPr>
         <w:kinsoku/>
         <w:wordWrap/>
@@ -4285,14 +5757,14 @@
     </w:p>
     <w:p>
       <w:pPr>
-        <w:pStyle w:val="5"/>
+        <w:pStyle w:val="7"/>
         <w:keepNext w:val="0"/>
         <w:keepLines w:val="0"/>
         <w:pageBreakBefore w:val="0"/>
         <w:widowControl/>
         <w:numPr>
           <w:ilvl w:val="0"/>
-          <w:numId w:val="5"/>
+          <w:numId w:val="8"/>
         </w:numPr>
         <w:kinsoku/>
         <w:wordWrap/>
@@ -4318,36 +5790,19 @@
           <w:sz w:val="27"/>
           <w:szCs w:val="27"/>
         </w:rPr>
-        <w:t xml:space="preserve">Once you start the installation process, always enable Hyper-V Windows Feature on the Configuration </w:t>
-      </w:r>
-      <w:r>
-        <w:rPr>
-          <w:rFonts w:hint="default"/>
-          <w:sz w:val="27"/>
-          <w:szCs w:val="27"/>
-          <w:lang w:val="en-US"/>
-        </w:rPr>
-        <w:tab/>
-      </w:r>
-      <w:r>
-        <w:rPr>
-          <w:rFonts w:hint="default"/>
-          <w:sz w:val="27"/>
-          <w:szCs w:val="27"/>
-        </w:rPr>
-        <w:t>page.</w:t>
-      </w:r>
-    </w:p>
-    <w:p>
-      <w:pPr>
-        <w:pStyle w:val="5"/>
+        <w:t>Once you start the installation process, always enable Hyper-V Windows Feature on the Configuration page.</w:t>
+      </w:r>
+    </w:p>
+    <w:p>
+      <w:pPr>
+        <w:pStyle w:val="7"/>
         <w:keepNext w:val="0"/>
         <w:keepLines w:val="0"/>
         <w:pageBreakBefore w:val="0"/>
         <w:widowControl/>
         <w:numPr>
           <w:ilvl w:val="0"/>
-          <w:numId w:val="5"/>
+          <w:numId w:val="8"/>
         </w:numPr>
         <w:kinsoku/>
         <w:wordWrap/>
@@ -4378,14 +5833,14 @@
     </w:p>
     <w:p>
       <w:pPr>
-        <w:pStyle w:val="5"/>
+        <w:pStyle w:val="7"/>
         <w:keepNext w:val="0"/>
         <w:keepLines w:val="0"/>
         <w:pageBreakBefore w:val="0"/>
         <w:widowControl/>
         <w:numPr>
           <w:ilvl w:val="0"/>
-          <w:numId w:val="5"/>
+          <w:numId w:val="8"/>
         </w:numPr>
         <w:kinsoku/>
         <w:wordWrap/>
@@ -4437,6 +5892,29 @@
           <w:lang w:val="en-US"/>
         </w:rPr>
       </w:pPr>
+    </w:p>
+    <w:p>
+      <w:pPr>
+        <w:rPr>
+          <w:rFonts w:hint="default" w:ascii="Times New Roman" w:hAnsi="Times New Roman" w:cs="Times New Roman"/>
+          <w:b/>
+          <w:bCs/>
+          <w:sz w:val="36"/>
+          <w:szCs w:val="36"/>
+          <w:lang w:val="en-US"/>
+        </w:rPr>
+      </w:pPr>
+      <w:r>
+        <w:rPr>
+          <w:rFonts w:hint="default" w:ascii="Times New Roman" w:hAnsi="Times New Roman" w:cs="Times New Roman"/>
+          <w:b/>
+          <w:bCs/>
+          <w:sz w:val="36"/>
+          <w:szCs w:val="36"/>
+          <w:lang w:val="en-US"/>
+        </w:rPr>
+        <w:br w:type="page"/>
+      </w:r>
     </w:p>
     <w:p>
       <w:pPr>
@@ -4621,7 +6099,7 @@
     </w:p>
     <w:tbl>
       <w:tblPr>
-        <w:tblStyle w:val="6"/>
+        <w:tblStyle w:val="8"/>
         <w:tblW w:w="4999" w:type="pct"/>
         <w:jc w:val="center"/>
         <w:tblBorders>
@@ -4641,9 +6119,9 @@
         </w:tblCellMar>
       </w:tblPr>
       <w:tblGrid>
-        <w:gridCol w:w="1113"/>
-        <w:gridCol w:w="4320"/>
-        <w:gridCol w:w="5581"/>
+        <w:gridCol w:w="971"/>
+        <w:gridCol w:w="3774"/>
+        <w:gridCol w:w="4875"/>
       </w:tblGrid>
       <w:tr>
         <w:tblPrEx>
@@ -4678,7 +6156,7 @@
               <w:widowControl/>
               <w:numPr>
                 <w:ilvl w:val="0"/>
-                <w:numId w:val="6"/>
+                <w:numId w:val="9"/>
               </w:numPr>
               <w:tabs>
                 <w:tab w:val="left" w:pos="425"/>
@@ -7449,22 +8927,6 @@
     </w:p>
     <w:p>
       <w:pPr>
-        <w:keepNext w:val="0"/>
-        <w:keepLines w:val="0"/>
-        <w:pageBreakBefore w:val="0"/>
-        <w:widowControl/>
-        <w:kinsoku/>
-        <w:wordWrap/>
-        <w:overflowPunct/>
-        <w:topLinePunct w:val="0"/>
-        <w:autoSpaceDE/>
-        <w:autoSpaceDN/>
-        <w:bidi w:val="0"/>
-        <w:adjustRightInd/>
-        <w:snapToGrid/>
-        <w:spacing w:line="300" w:lineRule="auto"/>
-        <w:jc w:val="center"/>
-        <w:textAlignment w:val="auto"/>
         <w:rPr>
           <w:rFonts w:hint="default" w:ascii="Times New Roman" w:hAnsi="Times New Roman" w:cs="Times New Roman"/>
           <w:b/>
@@ -7483,6 +8945,45 @@
           <w:szCs w:val="36"/>
           <w:lang w:val="en-US"/>
         </w:rPr>
+        <w:br w:type="page"/>
+      </w:r>
+    </w:p>
+    <w:p>
+      <w:pPr>
+        <w:keepNext w:val="0"/>
+        <w:keepLines w:val="0"/>
+        <w:pageBreakBefore w:val="0"/>
+        <w:widowControl/>
+        <w:kinsoku/>
+        <w:wordWrap/>
+        <w:overflowPunct/>
+        <w:topLinePunct w:val="0"/>
+        <w:autoSpaceDE/>
+        <w:autoSpaceDN/>
+        <w:bidi w:val="0"/>
+        <w:adjustRightInd/>
+        <w:snapToGrid/>
+        <w:spacing w:line="300" w:lineRule="auto"/>
+        <w:jc w:val="center"/>
+        <w:textAlignment w:val="auto"/>
+        <w:rPr>
+          <w:rFonts w:hint="default" w:ascii="Times New Roman" w:hAnsi="Times New Roman" w:cs="Times New Roman"/>
+          <w:b/>
+          <w:bCs/>
+          <w:sz w:val="36"/>
+          <w:szCs w:val="36"/>
+          <w:lang w:val="en-US"/>
+        </w:rPr>
+      </w:pPr>
+      <w:r>
+        <w:rPr>
+          <w:rFonts w:hint="default" w:ascii="Times New Roman" w:hAnsi="Times New Roman" w:cs="Times New Roman"/>
+          <w:b/>
+          <w:bCs/>
+          <w:sz w:val="36"/>
+          <w:szCs w:val="36"/>
+          <w:lang w:val="en-US"/>
+        </w:rPr>
         <w:t>Experiment 14</w:t>
       </w:r>
     </w:p>
@@ -7547,6 +9048,14 @@
           <w:lang w:val="en-US"/>
         </w:rPr>
         <w:tab/>
+      </w:r>
+      <w:r>
+        <w:rPr>
+          <w:rFonts w:hint="default" w:ascii="Times New Roman" w:hAnsi="Times New Roman" w:cs="Times New Roman"/>
+          <w:sz w:val="27"/>
+          <w:szCs w:val="27"/>
+          <w:lang w:val="en-US"/>
+        </w:rPr>
         <w:t xml:space="preserve">2) Puppet </w:t>
       </w:r>
       <w:r>
@@ -7557,6 +9066,14 @@
           <w:lang w:val="en-US"/>
         </w:rPr>
         <w:tab/>
+      </w:r>
+      <w:r>
+        <w:rPr>
+          <w:rFonts w:hint="default" w:ascii="Times New Roman" w:hAnsi="Times New Roman" w:cs="Times New Roman"/>
+          <w:sz w:val="27"/>
+          <w:szCs w:val="27"/>
+          <w:lang w:val="en-US"/>
+        </w:rPr>
         <w:t>3)Nagios.</w:t>
       </w:r>
     </w:p>
@@ -7613,7 +9130,7 @@
         <w:widowControl/>
         <w:numPr>
           <w:ilvl w:val="0"/>
-          <w:numId w:val="7"/>
+          <w:numId w:val="10"/>
         </w:numPr>
         <w:kinsoku/>
         <w:wordWrap/>
@@ -7672,7 +9189,7 @@
       </w:r>
       <w:r>
         <w:rPr>
-          <w:rStyle w:val="10"/>
+          <w:rStyle w:val="12"/>
           <w:rFonts w:hint="default" w:ascii="Times New Roman" w:hAnsi="Times New Roman" w:cs="Times New Roman"/>
           <w:sz w:val="27"/>
           <w:szCs w:val="27"/>
@@ -7681,7 +9198,7 @@
       </w:r>
       <w:r>
         <w:rPr>
-          <w:rStyle w:val="10"/>
+          <w:rStyle w:val="12"/>
           <w:rFonts w:hint="default" w:ascii="Times New Roman" w:hAnsi="Times New Roman" w:cs="Times New Roman"/>
           <w:sz w:val="27"/>
           <w:szCs w:val="27"/>
@@ -7690,7 +9207,7 @@
       </w:r>
       <w:r>
         <w:rPr>
-          <w:rStyle w:val="10"/>
+          <w:rStyle w:val="12"/>
           <w:rFonts w:hint="default" w:ascii="Times New Roman" w:hAnsi="Times New Roman" w:cs="Times New Roman"/>
           <w:sz w:val="27"/>
           <w:szCs w:val="27"/>
@@ -7699,7 +9216,7 @@
       </w:r>
       <w:r>
         <w:rPr>
-          <w:rStyle w:val="10"/>
+          <w:rStyle w:val="12"/>
           <w:rFonts w:hint="default" w:ascii="Times New Roman" w:hAnsi="Times New Roman" w:cs="Times New Roman"/>
           <w:sz w:val="27"/>
           <w:szCs w:val="27"/>
@@ -7708,7 +9225,7 @@
       </w:r>
       <w:r>
         <w:rPr>
-          <w:rStyle w:val="10"/>
+          <w:rStyle w:val="12"/>
           <w:rFonts w:hint="default" w:ascii="Times New Roman" w:hAnsi="Times New Roman" w:cs="Times New Roman"/>
           <w:sz w:val="27"/>
           <w:szCs w:val="27"/>
@@ -7776,7 +9293,7 @@
       </w:r>
       <w:r>
         <w:rPr>
-          <w:rStyle w:val="10"/>
+          <w:rStyle w:val="12"/>
           <w:rFonts w:hint="default" w:ascii="Times New Roman" w:hAnsi="Times New Roman" w:cs="Times New Roman"/>
           <w:sz w:val="27"/>
           <w:szCs w:val="27"/>
@@ -7916,7 +9433,7 @@
       </w:r>
       <w:r>
         <w:rPr>
-          <w:rStyle w:val="10"/>
+          <w:rStyle w:val="12"/>
           <w:rFonts w:hint="default" w:ascii="Times New Roman" w:hAnsi="Times New Roman" w:cs="Times New Roman"/>
           <w:sz w:val="27"/>
           <w:szCs w:val="27"/>
@@ -7925,7 +9442,7 @@
       </w:r>
       <w:r>
         <w:rPr>
-          <w:rStyle w:val="10"/>
+          <w:rStyle w:val="12"/>
           <w:rFonts w:hint="default" w:ascii="Times New Roman" w:hAnsi="Times New Roman" w:cs="Times New Roman"/>
           <w:sz w:val="27"/>
           <w:szCs w:val="27"/>
@@ -7934,7 +9451,7 @@
       </w:r>
       <w:r>
         <w:rPr>
-          <w:rStyle w:val="10"/>
+          <w:rStyle w:val="12"/>
           <w:rFonts w:hint="default" w:ascii="Times New Roman" w:hAnsi="Times New Roman" w:cs="Times New Roman"/>
           <w:sz w:val="27"/>
           <w:szCs w:val="27"/>
@@ -7943,7 +9460,7 @@
       </w:r>
       <w:r>
         <w:rPr>
-          <w:rStyle w:val="10"/>
+          <w:rStyle w:val="12"/>
           <w:rFonts w:hint="default" w:ascii="Times New Roman" w:hAnsi="Times New Roman" w:cs="Times New Roman"/>
           <w:sz w:val="27"/>
           <w:szCs w:val="27"/>
@@ -7952,7 +9469,7 @@
       </w:r>
       <w:r>
         <w:rPr>
-          <w:rStyle w:val="10"/>
+          <w:rStyle w:val="12"/>
           <w:rFonts w:hint="default" w:ascii="Times New Roman" w:hAnsi="Times New Roman" w:cs="Times New Roman"/>
           <w:sz w:val="27"/>
           <w:szCs w:val="27"/>
@@ -8840,14 +10357,14 @@
     </w:p>
     <w:p>
       <w:pPr>
-        <w:pStyle w:val="5"/>
+        <w:pStyle w:val="7"/>
         <w:keepNext w:val="0"/>
         <w:keepLines w:val="0"/>
         <w:pageBreakBefore w:val="0"/>
         <w:widowControl/>
         <w:numPr>
           <w:ilvl w:val="0"/>
-          <w:numId w:val="7"/>
+          <w:numId w:val="10"/>
         </w:numPr>
         <w:kinsoku/>
         <w:wordWrap/>
@@ -8911,7 +10428,7 @@
       </w:r>
       <w:r>
         <w:rPr>
-          <w:rStyle w:val="4"/>
+          <w:rStyle w:val="6"/>
           <w:rFonts w:hint="default" w:ascii="Times New Roman" w:hAnsi="Times New Roman" w:eastAsia="Arial" w:cs="Times New Roman"/>
           <w:i w:val="0"/>
           <w:iCs w:val="0"/>
@@ -8961,27 +10478,26 @@
     </w:p>
     <w:p>
       <w:pPr>
-        <w:pStyle w:val="5"/>
-        <w:keepNext w:val="0"/>
-        <w:keepLines w:val="0"/>
-        <w:pageBreakBefore w:val="0"/>
-        <w:widowControl/>
-        <w:kinsoku/>
-        <w:wordWrap/>
-        <w:overflowPunct/>
-        <w:topLinePunct w:val="0"/>
-        <w:autoSpaceDE/>
-        <w:autoSpaceDN/>
-        <w:bidi w:val="0"/>
-        <w:adjustRightInd/>
-        <w:snapToGrid/>
-        <w:spacing w:line="300" w:lineRule="auto"/>
-        <w:textAlignment w:val="auto"/>
-        <w:rPr>
-          <w:rFonts w:hint="default" w:ascii="Times New Roman" w:hAnsi="Times New Roman" w:cs="Times New Roman"/>
-          <w:sz w:val="27"/>
-          <w:szCs w:val="27"/>
-          <w:lang w:val="en-US"/>
+        <w:pStyle w:val="7"/>
+        <w:keepNext w:val="0"/>
+        <w:keepLines w:val="0"/>
+        <w:pageBreakBefore w:val="0"/>
+        <w:widowControl/>
+        <w:kinsoku/>
+        <w:wordWrap/>
+        <w:overflowPunct/>
+        <w:topLinePunct w:val="0"/>
+        <w:autoSpaceDE/>
+        <w:autoSpaceDN/>
+        <w:bidi w:val="0"/>
+        <w:adjustRightInd/>
+        <w:snapToGrid/>
+        <w:spacing w:line="300" w:lineRule="auto"/>
+        <w:textAlignment w:val="auto"/>
+        <w:rPr>
+          <w:rFonts w:hint="default" w:ascii="Times New Roman" w:hAnsi="Times New Roman" w:cs="Times New Roman"/>
+          <w:sz w:val="27"/>
+          <w:szCs w:val="27"/>
         </w:rPr>
       </w:pPr>
       <w:r>
@@ -9137,36 +10653,10 @@
         </w:rPr>
         <w:t>) and other common network protocols. Active checks are initiated by Nagios, while passive checks come from external applications connected to the monitoring tool.</w:t>
       </w:r>
-      <w:bookmarkStart w:id="0" w:name="_GoBack"/>
-      <w:bookmarkEnd w:id="0"/>
-    </w:p>
-    <w:p>
-      <w:pPr>
-        <w:keepNext w:val="0"/>
-        <w:keepLines w:val="0"/>
-        <w:pageBreakBefore w:val="0"/>
-        <w:widowControl/>
-        <w:kinsoku/>
-        <w:wordWrap/>
-        <w:overflowPunct/>
-        <w:topLinePunct w:val="0"/>
-        <w:autoSpaceDE/>
-        <w:autoSpaceDN/>
-        <w:bidi w:val="0"/>
-        <w:adjustRightInd/>
-        <w:snapToGrid/>
-        <w:spacing w:line="300" w:lineRule="auto"/>
-        <w:textAlignment w:val="auto"/>
-        <w:rPr>
-          <w:rFonts w:hint="default" w:ascii="Times New Roman" w:hAnsi="Times New Roman" w:cs="Times New Roman"/>
-          <w:sz w:val="24"/>
-          <w:szCs w:val="24"/>
-          <w:lang w:val="en-US"/>
-        </w:rPr>
-      </w:pPr>
-    </w:p>
-    <w:p>
-      <w:pPr>
+    </w:p>
+    <w:p>
+      <w:pPr>
+        <w:pStyle w:val="7"/>
         <w:keepNext w:val="0"/>
         <w:keepLines w:val="0"/>
         <w:pageBreakBefore w:val="0"/>
@@ -9320,7 +10810,7 @@
         <w:widowControl/>
         <w:numPr>
           <w:ilvl w:val="0"/>
-          <w:numId w:val="8"/>
+          <w:numId w:val="11"/>
         </w:numPr>
         <w:tabs>
           <w:tab w:val="clear" w:pos="420"/>
@@ -9362,7 +10852,7 @@
         <w:widowControl/>
         <w:numPr>
           <w:ilvl w:val="0"/>
-          <w:numId w:val="8"/>
+          <w:numId w:val="11"/>
         </w:numPr>
         <w:tabs>
           <w:tab w:val="clear" w:pos="420"/>
@@ -9404,7 +10894,7 @@
         <w:widowControl/>
         <w:numPr>
           <w:ilvl w:val="0"/>
-          <w:numId w:val="8"/>
+          <w:numId w:val="11"/>
         </w:numPr>
         <w:tabs>
           <w:tab w:val="clear" w:pos="420"/>
@@ -9446,7 +10936,7 @@
         <w:widowControl/>
         <w:numPr>
           <w:ilvl w:val="0"/>
-          <w:numId w:val="8"/>
+          <w:numId w:val="11"/>
         </w:numPr>
         <w:tabs>
           <w:tab w:val="clear" w:pos="420"/>
@@ -9536,8 +11026,16 @@
       </w:pPr>
     </w:p>
     <w:sectPr>
+      <w:footerReference r:id="rId5" w:type="default"/>
       <w:pgSz w:w="12240" w:h="15840"/>
-      <w:pgMar w:top="720" w:right="720" w:bottom="720" w:left="720" w:header="720" w:footer="720" w:gutter="0"/>
+      <w:pgMar w:top="1417" w:right="1417" w:bottom="2098" w:left="1417" w:header="720" w:footer="720" w:gutter="0"/>
+      <w:pgBorders>
+        <w:top w:val="double" w:color="auto" w:sz="4" w:space="2"/>
+        <w:left w:val="double" w:color="auto" w:sz="4" w:space="4"/>
+        <w:bottom w:val="double" w:color="auto" w:sz="4" w:space="2"/>
+        <w:right w:val="double" w:color="auto" w:sz="4" w:space="4"/>
+      </w:pgBorders>
+      <w:pgNumType w:fmt="decimal"/>
       <w:cols w:space="720" w:num="1"/>
       <w:docGrid w:linePitch="360" w:charSpace="0"/>
     </w:sectPr>
@@ -9570,6 +11068,152 @@
 </w:endnotes>
 </file>
 
+<file path=word/footer1.xml><?xml version="1.0" encoding="utf-8"?>
+<w:ftr xmlns:wpc="http://schemas.microsoft.com/office/word/2010/wordprocessingCanvas" xmlns:mc="http://schemas.openxmlformats.org/markup-compatibility/2006" xmlns:o="urn:schemas-microsoft-com:office:office" xmlns:r="http://schemas.openxmlformats.org/officeDocument/2006/relationships" xmlns:m="http://schemas.openxmlformats.org/officeDocument/2006/math" xmlns:v="urn:schemas-microsoft-com:vml" xmlns:wp14="http://schemas.microsoft.com/office/word/2010/wordprocessingDrawing" xmlns:wp="http://schemas.openxmlformats.org/drawingml/2006/wordprocessingDrawing" xmlns:w10="urn:schemas-microsoft-com:office:word" xmlns:w="http://schemas.openxmlformats.org/wordprocessingml/2006/main" xmlns:w14="http://schemas.microsoft.com/office/word/2010/wordml" xmlns:w15="http://schemas.microsoft.com/office/word/2012/wordml" xmlns:wpg="http://schemas.microsoft.com/office/word/2010/wordprocessingGroup" xmlns:wpi="http://schemas.microsoft.com/office/word/2010/wordprocessingInk" xmlns:wne="http://schemas.microsoft.com/office/word/2006/wordml" xmlns:wps="http://schemas.microsoft.com/office/word/2010/wordprocessingShape" xmlns:wpsCustomData="http://www.wps.cn/officeDocument/2013/wpsCustomData" mc:Ignorable="w14 w15 wp14">
+  <w:p>
+    <w:pPr>
+      <w:pStyle w:val="4"/>
+    </w:pPr>
+    <w:r>
+      <w:rPr>
+        <w:sz w:val="18"/>
+      </w:rPr>
+      <mc:AlternateContent>
+        <mc:Choice Requires="wps">
+          <w:drawing>
+            <wp:anchor distT="0" distB="0" distL="114300" distR="114300" simplePos="0" relativeHeight="251659264" behindDoc="0" locked="0" layoutInCell="1" allowOverlap="1">
+              <wp:simplePos x="0" y="0"/>
+              <wp:positionH relativeFrom="margin">
+                <wp:align>right</wp:align>
+              </wp:positionH>
+              <wp:positionV relativeFrom="paragraph">
+                <wp:posOffset>0</wp:posOffset>
+              </wp:positionV>
+              <wp:extent cx="1828800" cy="1828800"/>
+              <wp:effectExtent l="0" t="0" r="0" b="0"/>
+              <wp:wrapNone/>
+              <wp:docPr id="3" name="Text Box 3"/>
+              <wp:cNvGraphicFramePr/>
+              <a:graphic xmlns:a="http://schemas.openxmlformats.org/drawingml/2006/main">
+                <a:graphicData uri="http://schemas.microsoft.com/office/word/2010/wordprocessingShape">
+                  <wps:wsp>
+                    <wps:cNvSpPr txBox="1"/>
+                    <wps:spPr>
+                      <a:xfrm>
+                        <a:off x="0" y="0"/>
+                        <a:ext cx="1828800" cy="1828800"/>
+                      </a:xfrm>
+                      <a:prstGeom prst="rect">
+                        <a:avLst/>
+                      </a:prstGeom>
+                      <a:noFill/>
+                      <a:ln w="6350">
+                        <a:noFill/>
+                      </a:ln>
+                      <a:extLst>
+                        <a:ext uri="{909E8E84-426E-40DD-AFC4-6F175D3DCCD1}">
+                          <a14:hiddenFill xmlns:a14="http://schemas.microsoft.com/office/drawing/2010/main">
+                            <a:solidFill>
+                              <a:schemeClr val="lt1"/>
+                            </a:solidFill>
+                          </a14:hiddenFill>
+                        </a:ext>
+                        <a:ext uri="{91240B29-F687-4F45-9708-019B960494DF}">
+                          <a14:hiddenLine xmlns:a14="http://schemas.microsoft.com/office/drawing/2010/main" w="6350">
+                            <a:solidFill>
+                              <a:prstClr val="black"/>
+                            </a:solidFill>
+                          </a14:hiddenLine>
+                        </a:ext>
+                      </a:extLst>
+                    </wps:spPr>
+                    <wps:style>
+                      <a:lnRef idx="0">
+                        <a:schemeClr val="accent1"/>
+                      </a:lnRef>
+                      <a:fillRef idx="0">
+                        <a:schemeClr val="accent1"/>
+                      </a:fillRef>
+                      <a:effectRef idx="0">
+                        <a:schemeClr val="accent1"/>
+                      </a:effectRef>
+                      <a:fontRef idx="minor">
+                        <a:schemeClr val="dk1"/>
+                      </a:fontRef>
+                    </wps:style>
+                    <wps:txbx>
+                      <w:txbxContent>
+                        <w:p>
+                          <w:pPr>
+                            <w:pStyle w:val="4"/>
+                          </w:pPr>
+                          <w:r>
+                            <w:fldChar w:fldCharType="begin"/>
+                          </w:r>
+                          <w:r>
+                            <w:instrText xml:space="preserve"> PAGE  \* MERGEFORMAT </w:instrText>
+                          </w:r>
+                          <w:r>
+                            <w:fldChar w:fldCharType="separate"/>
+                          </w:r>
+                          <w:r>
+                            <w:t>1</w:t>
+                          </w:r>
+                          <w:r>
+                            <w:fldChar w:fldCharType="end"/>
+                          </w:r>
+                        </w:p>
+                      </w:txbxContent>
+                    </wps:txbx>
+                    <wps:bodyPr rot="0" spcFirstLastPara="0" vertOverflow="overflow" horzOverflow="overflow" vert="horz" wrap="none" lIns="0" tIns="0" rIns="0" bIns="0" numCol="1" spcCol="0" rtlCol="0" fromWordArt="0" anchor="t" anchorCtr="0" forceAA="0" upright="0" compatLnSpc="1">
+                      <a:spAutoFit/>
+                    </wps:bodyPr>
+                  </wps:wsp>
+                </a:graphicData>
+              </a:graphic>
+            </wp:anchor>
+          </w:drawing>
+        </mc:Choice>
+        <mc:Fallback>
+          <w:pict>
+            <v:shape id="_x0000_s1026" o:spid="_x0000_s1026" o:spt="202" type="#_x0000_t202" style="position:absolute;left:0pt;margin-top:0pt;height:144pt;width:144pt;mso-position-horizontal:right;mso-position-horizontal-relative:margin;mso-wrap-style:none;z-index:251659264;mso-width-relative:page;mso-height-relative:page;" filled="f" stroked="f" coordsize="21600,21600" o:gfxdata="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">
+              <v:fill on="f" focussize="0,0"/>
+              <v:stroke on="f" weight="0.5pt"/>
+              <v:imagedata o:title=""/>
+              <o:lock v:ext="edit" aspectratio="f"/>
+              <v:textbox inset="0mm,0mm,0mm,0mm" style="mso-fit-shape-to-text:t;">
+                <w:txbxContent>
+                  <w:p>
+                    <w:pPr>
+                      <w:pStyle w:val="4"/>
+                    </w:pPr>
+                    <w:r>
+                      <w:fldChar w:fldCharType="begin"/>
+                    </w:r>
+                    <w:r>
+                      <w:instrText xml:space="preserve"> PAGE  \* MERGEFORMAT </w:instrText>
+                    </w:r>
+                    <w:r>
+                      <w:fldChar w:fldCharType="separate"/>
+                    </w:r>
+                    <w:r>
+                      <w:t>1</w:t>
+                    </w:r>
+                    <w:r>
+                      <w:fldChar w:fldCharType="end"/>
+                    </w:r>
+                  </w:p>
+                </w:txbxContent>
+              </v:textbox>
+            </v:shape>
+          </w:pict>
+        </mc:Fallback>
+      </mc:AlternateContent>
+    </w:r>
+  </w:p>
+</w:ftr>
+</file>
+
 <file path=word/footnotes.xml><?xml version="1.0" encoding="utf-8"?>
 <w:footnotes xmlns:wpc="http://schemas.microsoft.com/office/word/2010/wordprocessingCanvas" xmlns:mc="http://schemas.openxmlformats.org/markup-compatibility/2006" xmlns:o="urn:schemas-microsoft-com:office:office" xmlns:r="http://schemas.openxmlformats.org/officeDocument/2006/relationships" xmlns:m="http://schemas.openxmlformats.org/officeDocument/2006/math" xmlns:v="urn:schemas-microsoft-com:vml" xmlns:wp14="http://schemas.microsoft.com/office/word/2010/wordprocessingDrawing" xmlns:wp="http://schemas.openxmlformats.org/drawingml/2006/wordprocessingDrawing" xmlns:w="http://schemas.openxmlformats.org/wordprocessingml/2006/main" xmlns:w14="http://schemas.microsoft.com/office/word/2010/wordml" xmlns:w15="http://schemas.microsoft.com/office/word/2012/wordml" xmlns:w10="urn:schemas-microsoft-com:office:word" xmlns:wpg="http://schemas.microsoft.com/office/word/2010/wordprocessingGroup" xmlns:wpi="http://schemas.microsoft.com/office/word/2010/wordprocessingInk" xmlns:wne="http://schemas.microsoft.com/office/word/2006/wordml" xmlns:wps="http://schemas.microsoft.com/office/word/2010/wordprocessingShape" xmlns:wpsCustomData="http://www.wps.cn/officeDocument/2013/wpsCustomData" mc:Ignorable="w14 w15 wp14">
   <w:footnote w:type="separator" w:id="0">
@@ -9598,6 +11242,29 @@
 <file path=word/numbering.xml><?xml version="1.0" encoding="utf-8"?>
 <w:numbering xmlns:wpc="http://schemas.microsoft.com/office/word/2010/wordprocessingCanvas" xmlns:mc="http://schemas.openxmlformats.org/markup-compatibility/2006" xmlns:o="urn:schemas-microsoft-com:office:office" xmlns:r="http://schemas.openxmlformats.org/officeDocument/2006/relationships" xmlns:m="http://schemas.openxmlformats.org/officeDocument/2006/math" xmlns:v="urn:schemas-microsoft-com:vml" xmlns:wp14="http://schemas.microsoft.com/office/word/2010/wordprocessingDrawing" xmlns:wp="http://schemas.openxmlformats.org/drawingml/2006/wordprocessingDrawing" xmlns:w10="urn:schemas-microsoft-com:office:word" xmlns:w="http://schemas.openxmlformats.org/wordprocessingml/2006/main" xmlns:w14="http://schemas.microsoft.com/office/word/2010/wordml" xmlns:wpg="http://schemas.microsoft.com/office/word/2010/wordprocessingGroup" xmlns:wpi="http://schemas.microsoft.com/office/word/2010/wordprocessingInk" xmlns:wne="http://schemas.microsoft.com/office/word/2006/wordml" xmlns:wps="http://schemas.microsoft.com/office/word/2010/wordprocessingShape" xmlns:wpsCustomData="http://www.wps.cn/officeDocument/2013/wpsCustomData" mc:Ignorable="w14 wp14">
   <w:abstractNum w:abstractNumId="0">
+    <w:nsid w:val="8053428A"/>
+    <w:multiLevelType w:val="singleLevel"/>
+    <w:tmpl w:val="8053428A"/>
+    <w:lvl w:ilvl="0" w:tentative="0">
+      <w:start w:val="1"/>
+      <w:numFmt w:val="decimal"/>
+      <w:suff w:val="space"/>
+      <w:lvlText w:val="Step %1:"/>
+      <w:lvlJc w:val="left"/>
+      <w:pPr>
+        <w:tabs>
+          <w:tab w:val="left" w:pos="425"/>
+        </w:tabs>
+        <w:ind w:left="425" w:leftChars="0" w:hanging="425" w:firstLineChars="0"/>
+      </w:pPr>
+      <w:rPr>
+        <w:rFonts w:hint="default" w:ascii="Times New Roman" w:hAnsi="Times New Roman" w:eastAsia="SimSun" w:cs="SimSun"/>
+        <w:b/>
+        <w:szCs w:val="26"/>
+      </w:rPr>
+    </w:lvl>
+  </w:abstractNum>
+  <w:abstractNum w:abstractNumId="1">
     <w:nsid w:val="891F693E"/>
     <w:multiLevelType w:val="singleLevel"/>
     <w:tmpl w:val="891F693E"/>
@@ -9609,7 +11276,7 @@
       <w:lvlJc w:val="left"/>
     </w:lvl>
   </w:abstractNum>
-  <w:abstractNum w:abstractNumId="1">
+  <w:abstractNum w:abstractNumId="2">
     <w:nsid w:val="8C34BA9E"/>
     <w:multiLevelType w:val="singleLevel"/>
     <w:tmpl w:val="8C34BA9E"/>
@@ -9632,7 +11299,7 @@
       </w:rPr>
     </w:lvl>
   </w:abstractNum>
-  <w:abstractNum w:abstractNumId="2">
+  <w:abstractNum w:abstractNumId="3">
     <w:nsid w:val="E4C9B689"/>
     <w:multiLevelType w:val="singleLevel"/>
     <w:tmpl w:val="E4C9B689"/>
@@ -9655,7 +11322,7 @@
       </w:rPr>
     </w:lvl>
   </w:abstractNum>
-  <w:abstractNum w:abstractNumId="3">
+  <w:abstractNum w:abstractNumId="4">
     <w:nsid w:val="E6A8917C"/>
     <w:multiLevelType w:val="singleLevel"/>
     <w:tmpl w:val="E6A8917C"/>
@@ -9678,7 +11345,7 @@
       </w:rPr>
     </w:lvl>
   </w:abstractNum>
-  <w:abstractNum w:abstractNumId="4">
+  <w:abstractNum w:abstractNumId="5">
     <w:nsid w:val="EC19C56B"/>
     <w:multiLevelType w:val="singleLevel"/>
     <w:tmpl w:val="EC19C56B"/>
@@ -9690,7 +11357,7 @@
       <w:lvlJc w:val="left"/>
     </w:lvl>
   </w:abstractNum>
-  <w:abstractNum w:abstractNumId="5">
+  <w:abstractNum w:abstractNumId="6">
     <w:nsid w:val="FC59F9C8"/>
     <w:multiLevelType w:val="singleLevel"/>
     <w:tmpl w:val="FC59F9C8"/>
@@ -9713,7 +11380,30 @@
       </w:rPr>
     </w:lvl>
   </w:abstractNum>
-  <w:abstractNum w:abstractNumId="6">
+  <w:abstractNum w:abstractNumId="7">
+    <w:nsid w:val="FFD9F8F9"/>
+    <w:multiLevelType w:val="singleLevel"/>
+    <w:tmpl w:val="FFD9F8F9"/>
+    <w:lvl w:ilvl="0" w:tentative="0">
+      <w:start w:val="1"/>
+      <w:numFmt w:val="decimal"/>
+      <w:suff w:val="space"/>
+      <w:lvlText w:val="Step %1:"/>
+      <w:lvlJc w:val="left"/>
+      <w:pPr>
+        <w:tabs>
+          <w:tab w:val="left" w:pos="425"/>
+        </w:tabs>
+        <w:ind w:left="425" w:leftChars="0" w:hanging="425" w:firstLineChars="0"/>
+      </w:pPr>
+      <w:rPr>
+        <w:rFonts w:hint="default" w:ascii="Times New Roman" w:hAnsi="Times New Roman" w:eastAsia="SimSun" w:cs="SimSun"/>
+        <w:b/>
+        <w:szCs w:val="26"/>
+      </w:rPr>
+    </w:lvl>
+  </w:abstractNum>
+  <w:abstractNum w:abstractNumId="8">
     <w:nsid w:val="4335C1BA"/>
     <w:multiLevelType w:val="singleLevel"/>
     <w:tmpl w:val="4335C1BA"/>
@@ -9733,7 +11423,30 @@
       </w:rPr>
     </w:lvl>
   </w:abstractNum>
-  <w:abstractNum w:abstractNumId="7">
+  <w:abstractNum w:abstractNumId="9">
+    <w:nsid w:val="7600707C"/>
+    <w:multiLevelType w:val="singleLevel"/>
+    <w:tmpl w:val="7600707C"/>
+    <w:lvl w:ilvl="0" w:tentative="0">
+      <w:start w:val="1"/>
+      <w:numFmt w:val="decimal"/>
+      <w:suff w:val="space"/>
+      <w:lvlText w:val="Step %1:"/>
+      <w:lvlJc w:val="left"/>
+      <w:pPr>
+        <w:tabs>
+          <w:tab w:val="left" w:pos="425"/>
+        </w:tabs>
+        <w:ind w:left="425" w:leftChars="0" w:hanging="425" w:firstLineChars="0"/>
+      </w:pPr>
+      <w:rPr>
+        <w:rFonts w:hint="default" w:ascii="Times New Roman" w:hAnsi="Times New Roman" w:eastAsia="SimSun" w:cs="SimSun"/>
+        <w:b/>
+        <w:szCs w:val="26"/>
+      </w:rPr>
+    </w:lvl>
+  </w:abstractNum>
+  <w:abstractNum w:abstractNumId="10">
     <w:nsid w:val="783BE5A8"/>
     <w:multiLevelType w:val="singleLevel"/>
     <w:tmpl w:val="783BE5A8"/>
@@ -9757,28 +11470,37 @@
     </w:lvl>
   </w:abstractNum>
   <w:num w:numId="1">
+    <w:abstractNumId w:val="4"/>
+  </w:num>
+  <w:num w:numId="2">
+    <w:abstractNumId w:val="10"/>
+  </w:num>
+  <w:num w:numId="3">
+    <w:abstractNumId w:val="6"/>
+  </w:num>
+  <w:num w:numId="4">
+    <w:abstractNumId w:val="2"/>
+  </w:num>
+  <w:num w:numId="5">
+    <w:abstractNumId w:val="0"/>
+  </w:num>
+  <w:num w:numId="6">
+    <w:abstractNumId w:val="7"/>
+  </w:num>
+  <w:num w:numId="7">
+    <w:abstractNumId w:val="9"/>
+  </w:num>
+  <w:num w:numId="8">
     <w:abstractNumId w:val="3"/>
   </w:num>
-  <w:num w:numId="2">
-    <w:abstractNumId w:val="7"/>
-  </w:num>
-  <w:num w:numId="3">
+  <w:num w:numId="9">
     <w:abstractNumId w:val="5"/>
   </w:num>
-  <w:num w:numId="4">
+  <w:num w:numId="10">
     <w:abstractNumId w:val="1"/>
   </w:num>
-  <w:num w:numId="5">
-    <w:abstractNumId w:val="2"/>
-  </w:num>
-  <w:num w:numId="6">
-    <w:abstractNumId w:val="4"/>
-  </w:num>
-  <w:num w:numId="7">
-    <w:abstractNumId w:val="0"/>
-  </w:num>
-  <w:num w:numId="8">
-    <w:abstractNumId w:val="6"/>
+  <w:num w:numId="11">
+    <w:abstractNumId w:val="8"/>
   </w:num>
 </w:numbering>
 </file>
@@ -10080,7 +11802,44 @@
       </w:tblCellMar>
     </w:tblPr>
   </w:style>
-  <w:style w:type="character" w:styleId="4">
+  <w:style w:type="paragraph" w:styleId="4">
+    <w:name w:val="footer"/>
+    <w:basedOn w:val="1"/>
+    <w:semiHidden/>
+    <w:unhideWhenUsed/>
+    <w:uiPriority w:val="99"/>
+    <w:pPr>
+      <w:tabs>
+        <w:tab w:val="center" w:pos="4153"/>
+        <w:tab w:val="right" w:pos="8306"/>
+      </w:tabs>
+      <w:snapToGrid w:val="0"/>
+      <w:jc w:val="left"/>
+    </w:pPr>
+    <w:rPr>
+      <w:sz w:val="18"/>
+      <w:szCs w:val="18"/>
+    </w:rPr>
+  </w:style>
+  <w:style w:type="paragraph" w:styleId="5">
+    <w:name w:val="header"/>
+    <w:basedOn w:val="1"/>
+    <w:semiHidden/>
+    <w:unhideWhenUsed/>
+    <w:uiPriority w:val="99"/>
+    <w:pPr>
+      <w:tabs>
+        <w:tab w:val="center" w:pos="4153"/>
+        <w:tab w:val="right" w:pos="8306"/>
+      </w:tabs>
+      <w:snapToGrid w:val="0"/>
+    </w:pPr>
+    <w:rPr>
+      <w:sz w:val="18"/>
+      <w:szCs w:val="18"/>
+    </w:rPr>
+  </w:style>
+  <w:style w:type="character" w:styleId="6">
     <w:name w:val="Hyperlink"/>
     <w:basedOn w:val="2"/>
     <w:unhideWhenUsed/>
@@ -10091,10 +11850,10 @@
       <w:u w:val="single"/>
     </w:rPr>
   </w:style>
-  <w:style w:type="paragraph" w:styleId="5">
+  <w:style w:type="paragraph" w:styleId="7">
     <w:name w:val="Normal (Web)"/>
     <w:basedOn w:val="1"/>
-    <w:link w:val="10"/>
+    <w:link w:val="12"/>
     <w:unhideWhenUsed/>
     <w:qFormat/>
     <w:uiPriority w:val="99"/>
@@ -10107,7 +11866,7 @@
       <w:szCs w:val="24"/>
     </w:rPr>
   </w:style>
-  <w:style w:type="table" w:styleId="6">
+  <w:style w:type="table" w:styleId="8">
     <w:name w:val="Table Grid"/>
     <w:basedOn w:val="3"/>
     <w:qFormat/>
@@ -10126,7 +11885,7 @@
       </w:tblBorders>
     </w:tblPr>
   </w:style>
-  <w:style w:type="paragraph" w:customStyle="1" w:styleId="7">
+  <w:style w:type="paragraph" w:customStyle="1" w:styleId="9">
     <w:name w:val="h3"/>
     <w:basedOn w:val="1"/>
     <w:qFormat/>
@@ -10140,7 +11899,7 @@
       <w:szCs w:val="24"/>
     </w:rPr>
   </w:style>
-  <w:style w:type="paragraph" w:styleId="8">
+  <w:style w:type="paragraph" w:styleId="10">
     <w:name w:val="List Paragraph"/>
     <w:basedOn w:val="1"/>
     <w:qFormat/>
@@ -10150,7 +11909,7 @@
       <w:contextualSpacing/>
     </w:pPr>
   </w:style>
-  <w:style w:type="character" w:customStyle="1" w:styleId="9">
+  <w:style w:type="character" w:customStyle="1" w:styleId="11">
     <w:name w:val="Unresolved Mention"/>
     <w:basedOn w:val="2"/>
     <w:semiHidden/>
@@ -10162,9 +11921,9 @@
       <w:shd w:val="clear" w:color="auto" w:fill="E1DFDD"/>
     </w:rPr>
   </w:style>
-  <w:style w:type="character" w:customStyle="1" w:styleId="10">
+  <w:style w:type="character" w:customStyle="1" w:styleId="12">
     <w:name w:val="Normal (Web) Char"/>
-    <w:link w:val="5"/>
+    <w:link w:val="7"/>
     <w:uiPriority w:val="99"/>
     <w:rPr>
       <w:rFonts w:ascii="Times New Roman" w:hAnsi="Times New Roman" w:cs="Times New Roman"/>
@@ -10428,4 +12187,23 @@
   </a:themeElements>
   <a:objectDefaults/>
 </a:theme>
+</file>
+
+<file path=customXml/item1.xml><?xml version="1.0" encoding="utf-8"?>
+<s:customData xmlns="http://www.wps.cn/officeDocument/2013/wpsCustomData" xmlns:s="http://www.wps.cn/officeDocument/2013/wpsCustomData">
+  <customSectProps>
+    <customSectPr/>
+  </customSectProps>
+  <customShpExts>
+    <customShpInfo spid="_x0000_s1026" textRotate="1"/>
+  </customShpExts>
+</s:customData>
+</file>
+
+<file path=customXml/itemProps1.xml><?xml version="1.0" encoding="utf-8"?>
+<ds:datastoreItem xmlns:ds="http://schemas.openxmlformats.org/officeDocument/2006/customXml" ds:itemID="{B1977F7D-205B-4081-913C-38D41E755F92}">
+  <ds:schemaRefs>
+    <ds:schemaRef ds:uri="http://www.wps.cn/officeDocument/2013/wpsCustomData"/>
+  </ds:schemaRefs>
+</ds:datastoreItem>
 </file>
</xml_diff>